<commit_message>
reste conclusion, sommaire, remerciements
</commit_message>
<xml_diff>
--- a/Notes rapport de stage neurologie.docx
+++ b/Notes rapport de stage neurologie.docx
@@ -9,6 +9,7 @@
         <w:jc w:val="both"/>
         <w:rPr>
           <w:rFonts w:asciiTheme="minorHAnsi" w:hAnsiTheme="minorHAnsi" w:cstheme="minorHAnsi"/>
+          <w:color w:val="FF0000"/>
           <w:lang w:val="fr-FR"/>
         </w:rPr>
       </w:pPr>
@@ -17,7 +18,7 @@
           <w:rFonts w:asciiTheme="minorHAnsi" w:hAnsiTheme="minorHAnsi" w:cstheme="minorHAnsi"/>
           <w:b/>
           <w:bCs/>
-          <w:color w:val="000000"/>
+          <w:color w:val="FF0000"/>
           <w:u w:val="single"/>
           <w:lang w:val="fr-FR"/>
         </w:rPr>
@@ -28,7 +29,7 @@
           <w:rFonts w:asciiTheme="minorHAnsi" w:hAnsiTheme="minorHAnsi" w:cstheme="minorHAnsi"/>
           <w:b/>
           <w:bCs/>
-          <w:color w:val="000000"/>
+          <w:color w:val="FF0000"/>
           <w:u w:val="single"/>
           <w:lang w:val="fr-FR"/>
         </w:rPr>
@@ -37,7 +38,7 @@
       <w:r>
         <w:rPr>
           <w:rFonts w:asciiTheme="minorHAnsi" w:hAnsiTheme="minorHAnsi" w:cstheme="minorHAnsi"/>
-          <w:color w:val="000000"/>
+          <w:color w:val="FF0000"/>
           <w:lang w:val="fr-FR"/>
         </w:rPr>
         <w:t xml:space="preserve"> réunion de l’équipe de neurologie, transmission des informations de la nuit et débrief des patients : les nouveaux patients et l’état de patients déjà présents</w:t>
@@ -127,6 +128,7 @@
         <w:jc w:val="both"/>
         <w:rPr>
           <w:rFonts w:asciiTheme="minorHAnsi" w:hAnsiTheme="minorHAnsi" w:cstheme="minorHAnsi"/>
+          <w:color w:val="70AD47" w:themeColor="accent6"/>
           <w:lang w:val="fr-FR"/>
         </w:rPr>
       </w:pPr>
@@ -135,7 +137,7 @@
           <w:rFonts w:asciiTheme="minorHAnsi" w:hAnsiTheme="minorHAnsi" w:cstheme="minorHAnsi"/>
           <w:b/>
           <w:bCs/>
-          <w:color w:val="000000"/>
+          <w:color w:val="70AD47" w:themeColor="accent6"/>
           <w:u w:val="single"/>
           <w:lang w:val="fr-FR"/>
         </w:rPr>
@@ -144,7 +146,7 @@
       <w:r>
         <w:rPr>
           <w:rFonts w:asciiTheme="minorHAnsi" w:hAnsiTheme="minorHAnsi" w:cstheme="minorHAnsi"/>
-          <w:color w:val="000000"/>
+          <w:color w:val="70AD47" w:themeColor="accent6"/>
           <w:lang w:val="fr-FR"/>
         </w:rPr>
         <w:t xml:space="preserve"> S’occupe des tâches administratives, renforce la cohésion entre les </w:t>
@@ -152,7 +154,7 @@
       <w:r>
         <w:rPr>
           <w:rFonts w:asciiTheme="minorHAnsi" w:hAnsiTheme="minorHAnsi" w:cstheme="minorHAnsi"/>
-          <w:color w:val="000000"/>
+          <w:color w:val="70AD47" w:themeColor="accent6"/>
           <w:lang w:val="fr-FR"/>
         </w:rPr>
         <w:t xml:space="preserve">équipes </w:t>
@@ -160,7 +162,7 @@
       <w:r>
         <w:rPr>
           <w:rFonts w:asciiTheme="minorHAnsi" w:hAnsiTheme="minorHAnsi" w:cstheme="minorHAnsi"/>
-          <w:color w:val="000000"/>
+          <w:color w:val="70AD47" w:themeColor="accent6"/>
           <w:lang w:val="fr-FR"/>
         </w:rPr>
         <w:t>et est en</w:t>
@@ -168,7 +170,7 @@
       <w:r>
         <w:rPr>
           <w:rFonts w:asciiTheme="minorHAnsi" w:hAnsiTheme="minorHAnsi" w:cstheme="minorHAnsi"/>
-          <w:color w:val="000000"/>
+          <w:color w:val="70AD47" w:themeColor="accent6"/>
           <w:lang w:val="fr-FR"/>
         </w:rPr>
         <w:t xml:space="preserve"> lien étroit avec le chef de service</w:t>
@@ -176,7 +178,7 @@
       <w:r>
         <w:rPr>
           <w:rFonts w:asciiTheme="minorHAnsi" w:hAnsiTheme="minorHAnsi" w:cstheme="minorHAnsi"/>
-          <w:color w:val="000000"/>
+          <w:color w:val="70AD47" w:themeColor="accent6"/>
           <w:lang w:val="fr-FR"/>
         </w:rPr>
         <w:t>.</w:t>
@@ -641,13 +643,14 @@
         <w:jc w:val="both"/>
         <w:rPr>
           <w:rFonts w:asciiTheme="minorHAnsi" w:hAnsiTheme="minorHAnsi" w:cstheme="minorHAnsi"/>
-          <w:lang w:val="fr-FR"/>
-        </w:rPr>
-      </w:pPr>
-      <w:r>
-        <w:rPr>
-          <w:rFonts w:asciiTheme="minorHAnsi" w:hAnsiTheme="minorHAnsi" w:cstheme="minorHAnsi"/>
-          <w:color w:val="000000"/>
+          <w:color w:val="70AD47" w:themeColor="accent6"/>
+          <w:lang w:val="fr-FR"/>
+        </w:rPr>
+      </w:pPr>
+      <w:r>
+        <w:rPr>
+          <w:rFonts w:asciiTheme="minorHAnsi" w:hAnsiTheme="minorHAnsi" w:cstheme="minorHAnsi"/>
+          <w:color w:val="70AD47" w:themeColor="accent6"/>
           <w:lang w:val="fr-FR"/>
         </w:rPr>
         <w:t>Les échographies cardiaques sont normalement obligatoires pour les patients en neurologie mais les cardiologues sont peu enclins à les effectuer car elles demandent du temps et sont souvent peu révélatrices.</w:t>
@@ -1061,6 +1064,875 @@
       </w:r>
     </w:p>
     <w:bookmarkEnd w:id="9"/>
+    <w:p>
+      <w:pPr>
+        <w:pStyle w:val="NormalWeb"/>
+        <w:spacing w:before="240" w:beforeAutospacing="0" w:after="240" w:afterAutospacing="0" w:line="276" w:lineRule="auto"/>
+        <w:jc w:val="both"/>
+        <w:rPr>
+          <w:rFonts w:asciiTheme="minorHAnsi" w:hAnsiTheme="minorHAnsi" w:cstheme="minorHAnsi"/>
+          <w:lang w:val="fr-FR"/>
+        </w:rPr>
+      </w:pPr>
+      <w:r>
+        <w:rPr>
+          <w:rFonts w:asciiTheme="minorHAnsi" w:hAnsiTheme="minorHAnsi" w:cstheme="minorHAnsi"/>
+          <w:color w:val="000000"/>
+          <w:lang w:val="fr-FR"/>
+        </w:rPr>
+        <w:t> </w:t>
+      </w:r>
+    </w:p>
+    <w:p>
+      <w:pPr>
+        <w:pStyle w:val="NormalWeb"/>
+        <w:spacing w:before="240" w:beforeAutospacing="0" w:after="240" w:afterAutospacing="0" w:line="276" w:lineRule="auto"/>
+        <w:jc w:val="both"/>
+        <w:rPr>
+          <w:rFonts w:asciiTheme="minorHAnsi" w:hAnsiTheme="minorHAnsi" w:cstheme="minorHAnsi"/>
+          <w:color w:val="70AD47" w:themeColor="accent6"/>
+          <w:lang w:val="fr-FR"/>
+        </w:rPr>
+      </w:pPr>
+      <w:r>
+        <w:rPr>
+          <w:rFonts w:asciiTheme="minorHAnsi" w:hAnsiTheme="minorHAnsi" w:cstheme="minorHAnsi"/>
+          <w:b/>
+          <w:bCs/>
+          <w:i/>
+          <w:iCs/>
+          <w:color w:val="70AD47" w:themeColor="accent6"/>
+          <w:u w:val="single"/>
+          <w:lang w:val="fr-FR"/>
+        </w:rPr>
+        <w:t>Dr. MINIER :</w:t>
+      </w:r>
+    </w:p>
+    <w:p>
+      <w:pPr>
+        <w:pStyle w:val="NormalWeb"/>
+        <w:spacing w:before="240" w:beforeAutospacing="0" w:after="240" w:afterAutospacing="0" w:line="276" w:lineRule="auto"/>
+        <w:jc w:val="both"/>
+        <w:rPr>
+          <w:rFonts w:asciiTheme="minorHAnsi" w:hAnsiTheme="minorHAnsi" w:cstheme="minorHAnsi"/>
+          <w:color w:val="70AD47" w:themeColor="accent6"/>
+          <w:lang w:val="fr-FR"/>
+        </w:rPr>
+      </w:pPr>
+      <w:r>
+        <w:rPr>
+          <w:rFonts w:asciiTheme="minorHAnsi" w:hAnsiTheme="minorHAnsi" w:cstheme="minorHAnsi"/>
+          <w:color w:val="70AD47" w:themeColor="accent6"/>
+          <w:lang w:val="fr-FR"/>
+        </w:rPr>
+        <w:t>Le Dr.</w:t>
+      </w:r>
+      <w:r>
+        <w:rPr>
+          <w:rFonts w:asciiTheme="minorHAnsi" w:hAnsiTheme="minorHAnsi" w:cstheme="minorHAnsi"/>
+          <w:color w:val="70AD47" w:themeColor="accent6"/>
+          <w:lang w:val="fr-FR"/>
+        </w:rPr>
+        <w:t xml:space="preserve"> </w:t>
+      </w:r>
+      <w:r>
+        <w:rPr>
+          <w:rFonts w:asciiTheme="minorHAnsi" w:hAnsiTheme="minorHAnsi" w:cstheme="minorHAnsi"/>
+          <w:color w:val="70AD47" w:themeColor="accent6"/>
+          <w:lang w:val="fr-FR"/>
+        </w:rPr>
+        <w:t>M</w:t>
+      </w:r>
+      <w:r>
+        <w:rPr>
+          <w:rFonts w:asciiTheme="minorHAnsi" w:hAnsiTheme="minorHAnsi" w:cstheme="minorHAnsi"/>
+          <w:color w:val="70AD47" w:themeColor="accent6"/>
+          <w:lang w:val="fr-FR"/>
+        </w:rPr>
+        <w:t>INIER</w:t>
+      </w:r>
+      <w:r>
+        <w:rPr>
+          <w:rFonts w:asciiTheme="minorHAnsi" w:hAnsiTheme="minorHAnsi" w:cstheme="minorHAnsi"/>
+          <w:color w:val="70AD47" w:themeColor="accent6"/>
+          <w:lang w:val="fr-FR"/>
+        </w:rPr>
+        <w:t xml:space="preserve"> a mis en place </w:t>
+      </w:r>
+      <w:bookmarkStart w:id="10" w:name="_Hlk86772544"/>
+      <w:r>
+        <w:rPr>
+          <w:rFonts w:asciiTheme="minorHAnsi" w:hAnsiTheme="minorHAnsi" w:cstheme="minorHAnsi"/>
+          <w:color w:val="70AD47" w:themeColor="accent6"/>
+          <w:lang w:val="fr-FR"/>
+        </w:rPr>
+        <w:t>l’utilisation d'aiguilles atraumatiques pour les ponctions lombaires dans tous les services. Antérieurement</w:t>
+      </w:r>
+      <w:r>
+        <w:rPr>
+          <w:rFonts w:asciiTheme="minorHAnsi" w:hAnsiTheme="minorHAnsi" w:cstheme="minorHAnsi"/>
+          <w:color w:val="70AD47" w:themeColor="accent6"/>
+          <w:lang w:val="fr-FR"/>
+        </w:rPr>
+        <w:t xml:space="preserve"> </w:t>
+      </w:r>
+      <w:r>
+        <w:rPr>
+          <w:rFonts w:asciiTheme="minorHAnsi" w:hAnsiTheme="minorHAnsi" w:cstheme="minorHAnsi"/>
+          <w:color w:val="70AD47" w:themeColor="accent6"/>
+          <w:lang w:val="fr-FR"/>
+        </w:rPr>
+        <w:t>à cela les aiguilles biseautées étaient la norme.</w:t>
+      </w:r>
+    </w:p>
+    <w:p>
+      <w:pPr>
+        <w:pStyle w:val="NormalWeb"/>
+        <w:spacing w:before="240" w:beforeAutospacing="0" w:after="240" w:afterAutospacing="0" w:line="276" w:lineRule="auto"/>
+        <w:jc w:val="both"/>
+        <w:rPr>
+          <w:rFonts w:asciiTheme="minorHAnsi" w:hAnsiTheme="minorHAnsi" w:cstheme="minorHAnsi"/>
+          <w:color w:val="70AD47" w:themeColor="accent6"/>
+          <w:lang w:val="fr-FR"/>
+        </w:rPr>
+      </w:pPr>
+      <w:bookmarkStart w:id="11" w:name="_Hlk86771420"/>
+      <w:bookmarkEnd w:id="10"/>
+      <w:r>
+        <w:rPr>
+          <w:rFonts w:asciiTheme="minorHAnsi" w:hAnsiTheme="minorHAnsi" w:cstheme="minorHAnsi"/>
+          <w:color w:val="70AD47" w:themeColor="accent6"/>
+          <w:lang w:val="fr-FR"/>
+        </w:rPr>
+        <w:t xml:space="preserve">Suite à 2 ans d'exercice au CHU de Dijon, le </w:t>
+      </w:r>
+      <w:r>
+        <w:rPr>
+          <w:rFonts w:asciiTheme="minorHAnsi" w:hAnsiTheme="minorHAnsi" w:cstheme="minorHAnsi"/>
+          <w:color w:val="70AD47" w:themeColor="accent6"/>
+          <w:lang w:val="fr-FR"/>
+        </w:rPr>
+        <w:t>Dr. MINIER</w:t>
+      </w:r>
+      <w:r>
+        <w:rPr>
+          <w:rFonts w:asciiTheme="minorHAnsi" w:hAnsiTheme="minorHAnsi" w:cstheme="minorHAnsi"/>
+          <w:color w:val="70AD47" w:themeColor="accent6"/>
+          <w:lang w:val="fr-FR"/>
+        </w:rPr>
+        <w:t xml:space="preserve"> exerce actuellement dans l'hôpital </w:t>
+      </w:r>
+      <w:bookmarkEnd w:id="11"/>
+      <w:r>
+        <w:rPr>
+          <w:rFonts w:asciiTheme="minorHAnsi" w:hAnsiTheme="minorHAnsi" w:cstheme="minorHAnsi"/>
+          <w:color w:val="70AD47" w:themeColor="accent6"/>
+          <w:lang w:val="fr-FR"/>
+        </w:rPr>
+        <w:t xml:space="preserve">X (nommé la structure), et ce depuis 2003. Constitué </w:t>
+      </w:r>
+      <w:bookmarkStart w:id="12" w:name="_Hlk86771495"/>
+      <w:r>
+        <w:rPr>
+          <w:rFonts w:asciiTheme="minorHAnsi" w:hAnsiTheme="minorHAnsi" w:cstheme="minorHAnsi"/>
+          <w:color w:val="70AD47" w:themeColor="accent6"/>
+          <w:lang w:val="fr-FR"/>
+        </w:rPr>
+        <w:t xml:space="preserve">de 2 neurologues à son arrivé, sa présence a </w:t>
+      </w:r>
+      <w:r>
+        <w:rPr>
+          <w:rFonts w:asciiTheme="minorHAnsi" w:hAnsiTheme="minorHAnsi" w:cstheme="minorHAnsi"/>
+          <w:color w:val="70AD47" w:themeColor="accent6"/>
+          <w:lang w:val="fr-FR"/>
+        </w:rPr>
+        <w:t>permis</w:t>
+      </w:r>
+      <w:r>
+        <w:rPr>
+          <w:rFonts w:asciiTheme="minorHAnsi" w:hAnsiTheme="minorHAnsi" w:cstheme="minorHAnsi"/>
+          <w:color w:val="70AD47" w:themeColor="accent6"/>
+          <w:lang w:val="fr-FR"/>
+        </w:rPr>
+        <w:t xml:space="preserve"> une amélioration du service, d’une part quantitative grâce à la présence actuelle de 11 praticiens, et d’autre part qualitative de par l’instauration de nouveau protocoles tel que les “consultations mémoires" ainsi que la mise en place de gardes et astreintes neurologiques.</w:t>
+      </w:r>
+    </w:p>
+    <w:p>
+      <w:pPr>
+        <w:pStyle w:val="NormalWeb"/>
+        <w:spacing w:before="240" w:beforeAutospacing="0" w:after="240" w:afterAutospacing="0" w:line="276" w:lineRule="auto"/>
+        <w:jc w:val="both"/>
+        <w:rPr>
+          <w:rFonts w:asciiTheme="minorHAnsi" w:hAnsiTheme="minorHAnsi" w:cstheme="minorHAnsi"/>
+          <w:color w:val="70AD47" w:themeColor="accent6"/>
+          <w:lang w:val="fr-FR"/>
+        </w:rPr>
+      </w:pPr>
+      <w:bookmarkStart w:id="13" w:name="_Hlk86772137"/>
+      <w:bookmarkEnd w:id="12"/>
+      <w:r>
+        <w:rPr>
+          <w:rFonts w:asciiTheme="minorHAnsi" w:hAnsiTheme="minorHAnsi" w:cstheme="minorHAnsi"/>
+          <w:color w:val="70AD47" w:themeColor="accent6"/>
+          <w:lang w:val="fr-FR"/>
+        </w:rPr>
+        <w:t>Lors de ses visites aux patients, j’ai noté sa capacité d’écoute des patients, de leurs demandes, ainsi que sa lecture de leur langage corporel.</w:t>
+      </w:r>
+    </w:p>
+    <w:p>
+      <w:pPr>
+        <w:pStyle w:val="NormalWeb"/>
+        <w:spacing w:before="240" w:beforeAutospacing="0" w:after="240" w:afterAutospacing="0" w:line="276" w:lineRule="auto"/>
+        <w:jc w:val="both"/>
+        <w:rPr>
+          <w:rFonts w:asciiTheme="minorHAnsi" w:hAnsiTheme="minorHAnsi" w:cstheme="minorHAnsi"/>
+          <w:color w:val="70AD47" w:themeColor="accent6"/>
+          <w:lang w:val="fr-FR"/>
+        </w:rPr>
+      </w:pPr>
+      <w:bookmarkStart w:id="14" w:name="_Hlk86773693"/>
+      <w:bookmarkEnd w:id="13"/>
+      <w:r>
+        <w:rPr>
+          <w:rFonts w:asciiTheme="minorHAnsi" w:hAnsiTheme="minorHAnsi" w:cstheme="minorHAnsi"/>
+          <w:color w:val="70AD47" w:themeColor="accent6"/>
+          <w:lang w:val="fr-FR"/>
+        </w:rPr>
+        <w:t>Il n’a également pas hésité à demander l’avis d’autres neurologues du service sur certains patients, lors de réunions spécifiquement mises en place, ainsi qu’à des collègues d’autres spécialités (notamment au service d’oncologie après avoir obtenu des marqueurs d’inflammation dans les résultats d’une ponction lombaire).</w:t>
+      </w:r>
+    </w:p>
+    <w:bookmarkEnd w:id="14"/>
+    <w:p>
+      <w:pPr>
+        <w:pStyle w:val="NormalWeb"/>
+        <w:spacing w:before="240" w:beforeAutospacing="0" w:after="240" w:afterAutospacing="0" w:line="276" w:lineRule="auto"/>
+        <w:jc w:val="both"/>
+        <w:rPr>
+          <w:rFonts w:asciiTheme="minorHAnsi" w:hAnsiTheme="minorHAnsi" w:cstheme="minorHAnsi"/>
+          <w:color w:val="FF0000"/>
+          <w:lang w:val="fr-FR"/>
+        </w:rPr>
+      </w:pPr>
+      <w:r>
+        <w:rPr>
+          <w:rFonts w:asciiTheme="minorHAnsi" w:hAnsiTheme="minorHAnsi" w:cstheme="minorHAnsi"/>
+          <w:color w:val="FF0000"/>
+          <w:lang w:val="fr-FR"/>
+        </w:rPr>
+        <w:t>C’est un passionné, il donne tout ce qu’il peut pour l’hôpital.</w:t>
+      </w:r>
+    </w:p>
+    <w:p>
+      <w:pPr>
+        <w:pStyle w:val="NormalWeb"/>
+        <w:spacing w:before="240" w:beforeAutospacing="0" w:after="240" w:afterAutospacing="0" w:line="276" w:lineRule="auto"/>
+        <w:jc w:val="both"/>
+        <w:rPr>
+          <w:rFonts w:asciiTheme="minorHAnsi" w:hAnsiTheme="minorHAnsi" w:cstheme="minorHAnsi"/>
+          <w:color w:val="FF0000"/>
+          <w:lang w:val="fr-FR"/>
+        </w:rPr>
+      </w:pPr>
+      <w:r>
+        <w:rPr>
+          <w:rFonts w:asciiTheme="minorHAnsi" w:hAnsiTheme="minorHAnsi" w:cstheme="minorHAnsi"/>
+          <w:color w:val="FF0000"/>
+          <w:lang w:val="fr-FR"/>
+        </w:rPr>
+        <w:t>Il s’est retrouvé médecin « par hasard », avait initialement prévu de faire des mathématiques dans l’armée suite à un lycée militaire, étant fils de militaire. Il a passé le concours de médecine militaire et a été accepté, menant à la carrière qu’il a aujourd’hui. Il voulait se</w:t>
+      </w:r>
+      <w:r>
+        <w:rPr>
+          <w:rFonts w:asciiTheme="minorHAnsi" w:hAnsiTheme="minorHAnsi" w:cstheme="minorHAnsi"/>
+          <w:color w:val="FF0000"/>
+          <w:lang w:val="fr-FR"/>
+        </w:rPr>
+        <w:t xml:space="preserve"> </w:t>
+      </w:r>
+      <w:r>
+        <w:rPr>
+          <w:rFonts w:asciiTheme="minorHAnsi" w:hAnsiTheme="minorHAnsi" w:cstheme="minorHAnsi"/>
+          <w:color w:val="FF0000"/>
+          <w:lang w:val="fr-FR"/>
+        </w:rPr>
+        <w:t>« mettre au service des gens », la médecine lui a permis cela.</w:t>
+      </w:r>
+    </w:p>
+    <w:p>
+      <w:pPr>
+        <w:pStyle w:val="NormalWeb"/>
+        <w:spacing w:before="240" w:beforeAutospacing="0" w:after="240" w:afterAutospacing="0" w:line="276" w:lineRule="auto"/>
+        <w:jc w:val="both"/>
+        <w:rPr>
+          <w:rFonts w:asciiTheme="minorHAnsi" w:hAnsiTheme="minorHAnsi" w:cstheme="minorHAnsi"/>
+          <w:color w:val="FF0000"/>
+          <w:lang w:val="fr-FR"/>
+        </w:rPr>
+      </w:pPr>
+      <w:r>
+        <w:rPr>
+          <w:rFonts w:asciiTheme="minorHAnsi" w:hAnsiTheme="minorHAnsi" w:cstheme="minorHAnsi"/>
+          <w:color w:val="FF0000"/>
+          <w:lang w:val="fr-FR"/>
+        </w:rPr>
+        <w:t>Il passe beaucoup de temps à remplir des papiers (ordonnances, courriers de sortie, compte-rendu d’hospitalisation, ajustement des prescriptions, demandes d’examens).</w:t>
+      </w:r>
+    </w:p>
+    <w:p>
+      <w:pPr>
+        <w:pStyle w:val="NormalWeb"/>
+        <w:spacing w:before="240" w:beforeAutospacing="0" w:after="240" w:afterAutospacing="0" w:line="276" w:lineRule="auto"/>
+        <w:jc w:val="both"/>
+        <w:rPr>
+          <w:rFonts w:asciiTheme="minorHAnsi" w:hAnsiTheme="minorHAnsi" w:cstheme="minorHAnsi"/>
+          <w:color w:val="FF0000"/>
+          <w:lang w:val="fr-FR"/>
+        </w:rPr>
+      </w:pPr>
+      <w:r>
+        <w:rPr>
+          <w:rFonts w:asciiTheme="minorHAnsi" w:hAnsiTheme="minorHAnsi" w:cstheme="minorHAnsi"/>
+          <w:color w:val="FF0000"/>
+          <w:lang w:val="fr-FR"/>
+        </w:rPr>
+        <w:t>Une journée type pour lui se décompose en :</w:t>
+      </w:r>
+    </w:p>
+    <w:p>
+      <w:pPr>
+        <w:pStyle w:val="NormalWeb"/>
+        <w:spacing w:before="240" w:beforeAutospacing="0" w:after="240" w:afterAutospacing="0" w:line="276" w:lineRule="auto"/>
+        <w:ind w:hanging="360"/>
+        <w:jc w:val="both"/>
+        <w:rPr>
+          <w:rFonts w:asciiTheme="minorHAnsi" w:hAnsiTheme="minorHAnsi" w:cstheme="minorHAnsi"/>
+          <w:color w:val="FF0000"/>
+          <w:lang w:val="fr-FR"/>
+        </w:rPr>
+      </w:pPr>
+      <w:r>
+        <w:rPr>
+          <w:rFonts w:asciiTheme="minorHAnsi" w:hAnsiTheme="minorHAnsi" w:cstheme="minorHAnsi"/>
+          <w:color w:val="FF0000"/>
+          <w:lang w:val="fr-FR"/>
+        </w:rPr>
+        <w:t>-          Réunion de transmission des informations de la nuit, discussion de l’état des patients et de leur devenir</w:t>
+      </w:r>
+    </w:p>
+    <w:p>
+      <w:pPr>
+        <w:pStyle w:val="NormalWeb"/>
+        <w:spacing w:before="240" w:beforeAutospacing="0" w:after="240" w:afterAutospacing="0" w:line="276" w:lineRule="auto"/>
+        <w:ind w:hanging="360"/>
+        <w:jc w:val="both"/>
+        <w:rPr>
+          <w:rFonts w:asciiTheme="minorHAnsi" w:hAnsiTheme="minorHAnsi" w:cstheme="minorHAnsi"/>
+          <w:color w:val="FF0000"/>
+          <w:lang w:val="fr-FR"/>
+        </w:rPr>
+      </w:pPr>
+      <w:r>
+        <w:rPr>
+          <w:rFonts w:asciiTheme="minorHAnsi" w:hAnsiTheme="minorHAnsi" w:cstheme="minorHAnsi"/>
+          <w:color w:val="FF0000"/>
+          <w:lang w:val="fr-FR"/>
+        </w:rPr>
+        <w:t>-          Visite de contrôle de chaque patient</w:t>
+      </w:r>
+    </w:p>
+    <w:p>
+      <w:pPr>
+        <w:pStyle w:val="NormalWeb"/>
+        <w:spacing w:before="240" w:beforeAutospacing="0" w:after="240" w:afterAutospacing="0" w:line="276" w:lineRule="auto"/>
+        <w:ind w:hanging="360"/>
+        <w:jc w:val="both"/>
+        <w:rPr>
+          <w:rFonts w:asciiTheme="minorHAnsi" w:hAnsiTheme="minorHAnsi" w:cstheme="minorHAnsi"/>
+          <w:color w:val="FF0000"/>
+          <w:lang w:val="fr-FR"/>
+        </w:rPr>
+      </w:pPr>
+      <w:r>
+        <w:rPr>
+          <w:rFonts w:asciiTheme="minorHAnsi" w:hAnsiTheme="minorHAnsi" w:cstheme="minorHAnsi"/>
+          <w:color w:val="FF0000"/>
+          <w:lang w:val="fr-FR"/>
+        </w:rPr>
+        <w:t>-          Demandes d’examens, modifications traitements, différents courriers</w:t>
+      </w:r>
+    </w:p>
+    <w:p>
+      <w:pPr>
+        <w:pStyle w:val="NormalWeb"/>
+        <w:spacing w:before="240" w:beforeAutospacing="0" w:after="240" w:afterAutospacing="0" w:line="276" w:lineRule="auto"/>
+        <w:jc w:val="both"/>
+        <w:rPr>
+          <w:rFonts w:asciiTheme="minorHAnsi" w:hAnsiTheme="minorHAnsi" w:cstheme="minorHAnsi"/>
+          <w:color w:val="FF0000"/>
+          <w:lang w:val="fr-FR"/>
+        </w:rPr>
+      </w:pPr>
+      <w:r>
+        <w:rPr>
+          <w:rFonts w:asciiTheme="minorHAnsi" w:hAnsiTheme="minorHAnsi" w:cstheme="minorHAnsi"/>
+          <w:color w:val="FF0000"/>
+          <w:lang w:val="fr-FR"/>
+        </w:rPr>
+        <w:t> </w:t>
+      </w:r>
+    </w:p>
+    <w:p>
+      <w:pPr>
+        <w:pStyle w:val="NormalWeb"/>
+        <w:spacing w:before="240" w:beforeAutospacing="0" w:after="240" w:afterAutospacing="0" w:line="276" w:lineRule="auto"/>
+        <w:jc w:val="both"/>
+        <w:rPr>
+          <w:rFonts w:asciiTheme="minorHAnsi" w:hAnsiTheme="minorHAnsi" w:cstheme="minorHAnsi"/>
+          <w:color w:val="70AD47" w:themeColor="accent6"/>
+          <w:lang w:val="fr-FR"/>
+        </w:rPr>
+      </w:pPr>
+      <w:r>
+        <w:rPr>
+          <w:rFonts w:asciiTheme="minorHAnsi" w:hAnsiTheme="minorHAnsi" w:cstheme="minorHAnsi"/>
+          <w:b/>
+          <w:bCs/>
+          <w:i/>
+          <w:iCs/>
+          <w:color w:val="70AD47" w:themeColor="accent6"/>
+          <w:u w:val="single"/>
+          <w:lang w:val="fr-FR"/>
+        </w:rPr>
+        <w:lastRenderedPageBreak/>
+        <w:t xml:space="preserve">Aspect juridique : </w:t>
+      </w:r>
+      <w:r>
+        <w:rPr>
+          <w:rFonts w:asciiTheme="minorHAnsi" w:hAnsiTheme="minorHAnsi" w:cstheme="minorHAnsi"/>
+          <w:color w:val="70AD47" w:themeColor="accent6"/>
+          <w:lang w:val="fr-FR"/>
+        </w:rPr>
+        <w:t xml:space="preserve"> Le Dr. MINIER </w:t>
+      </w:r>
+      <w:bookmarkStart w:id="15" w:name="_Hlk86866239"/>
+      <w:r>
+        <w:rPr>
+          <w:rFonts w:asciiTheme="minorHAnsi" w:hAnsiTheme="minorHAnsi" w:cstheme="minorHAnsi"/>
+          <w:color w:val="70AD47" w:themeColor="accent6"/>
+          <w:lang w:val="fr-FR"/>
+        </w:rPr>
+        <w:t>participe également à des expertises pour une assurance hospitalière, avec pour objectif de défendre ses confrères.</w:t>
+      </w:r>
+      <w:bookmarkEnd w:id="15"/>
+    </w:p>
+    <w:p>
+      <w:pPr>
+        <w:pStyle w:val="NormalWeb"/>
+        <w:spacing w:before="240" w:beforeAutospacing="0" w:after="240" w:afterAutospacing="0" w:line="276" w:lineRule="auto"/>
+        <w:jc w:val="both"/>
+        <w:rPr>
+          <w:rFonts w:asciiTheme="minorHAnsi" w:hAnsiTheme="minorHAnsi" w:cstheme="minorHAnsi"/>
+          <w:lang w:val="fr-FR"/>
+        </w:rPr>
+      </w:pPr>
+      <w:r>
+        <w:rPr>
+          <w:rFonts w:asciiTheme="minorHAnsi" w:hAnsiTheme="minorHAnsi" w:cstheme="minorHAnsi"/>
+          <w:color w:val="000000"/>
+          <w:lang w:val="fr-FR"/>
+        </w:rPr>
+        <w:t> </w:t>
+      </w:r>
+    </w:p>
+    <w:p>
+      <w:pPr>
+        <w:pStyle w:val="NormalWeb"/>
+        <w:spacing w:before="240" w:beforeAutospacing="0" w:after="240" w:afterAutospacing="0" w:line="276" w:lineRule="auto"/>
+        <w:jc w:val="both"/>
+        <w:rPr>
+          <w:rFonts w:asciiTheme="minorHAnsi" w:hAnsiTheme="minorHAnsi" w:cstheme="minorHAnsi"/>
+          <w:color w:val="70AD47" w:themeColor="accent6"/>
+          <w:lang w:val="fr-FR"/>
+        </w:rPr>
+      </w:pPr>
+      <w:r>
+        <w:rPr>
+          <w:rFonts w:asciiTheme="minorHAnsi" w:hAnsiTheme="minorHAnsi" w:cstheme="minorHAnsi"/>
+          <w:b/>
+          <w:bCs/>
+          <w:i/>
+          <w:iCs/>
+          <w:color w:val="70AD47" w:themeColor="accent6"/>
+          <w:u w:val="single"/>
+          <w:lang w:val="fr-FR"/>
+        </w:rPr>
+        <w:t>Problèmes de l’hôpital :</w:t>
+      </w:r>
+      <w:r>
+        <w:rPr>
+          <w:rFonts w:asciiTheme="minorHAnsi" w:hAnsiTheme="minorHAnsi" w:cstheme="minorHAnsi"/>
+          <w:color w:val="70AD47" w:themeColor="accent6"/>
+          <w:lang w:val="fr-FR"/>
+        </w:rPr>
+        <w:t xml:space="preserve"> Problèmes informatiques, problèmes de réseau, perte de temps pour les médecins. Pas de numéro de sécurité sociale dans le dossier des patients alors que ça pourrait être utile. Attaques informatiques fréquentes contre l’hôpital : rançongiciels …</w:t>
+      </w:r>
+    </w:p>
+    <w:p>
+      <w:pPr>
+        <w:pStyle w:val="NormalWeb"/>
+        <w:spacing w:before="240" w:beforeAutospacing="0" w:after="240" w:afterAutospacing="0" w:line="276" w:lineRule="auto"/>
+        <w:jc w:val="both"/>
+        <w:rPr>
+          <w:rFonts w:asciiTheme="minorHAnsi" w:hAnsiTheme="minorHAnsi" w:cstheme="minorHAnsi"/>
+          <w:lang w:val="fr-FR"/>
+        </w:rPr>
+      </w:pPr>
+      <w:r>
+        <w:rPr>
+          <w:rFonts w:asciiTheme="minorHAnsi" w:hAnsiTheme="minorHAnsi" w:cstheme="minorHAnsi"/>
+          <w:color w:val="000000"/>
+          <w:lang w:val="fr-FR"/>
+        </w:rPr>
+        <w:t> </w:t>
+      </w:r>
+    </w:p>
+    <w:p>
+      <w:pPr>
+        <w:pStyle w:val="NormalWeb"/>
+        <w:spacing w:before="240" w:beforeAutospacing="0" w:after="240" w:afterAutospacing="0" w:line="276" w:lineRule="auto"/>
+        <w:jc w:val="both"/>
+        <w:rPr>
+          <w:rFonts w:asciiTheme="minorHAnsi" w:hAnsiTheme="minorHAnsi" w:cstheme="minorHAnsi"/>
+          <w:color w:val="70AD47" w:themeColor="accent6"/>
+          <w:lang w:val="fr-FR"/>
+        </w:rPr>
+      </w:pPr>
+      <w:r>
+        <w:rPr>
+          <w:rFonts w:asciiTheme="minorHAnsi" w:hAnsiTheme="minorHAnsi" w:cstheme="minorHAnsi"/>
+          <w:b/>
+          <w:bCs/>
+          <w:i/>
+          <w:iCs/>
+          <w:color w:val="70AD47" w:themeColor="accent6"/>
+          <w:u w:val="single"/>
+          <w:lang w:val="fr-FR"/>
+        </w:rPr>
+        <w:t>Organisation de l’</w:t>
+      </w:r>
+      <w:r>
+        <w:rPr>
+          <w:rFonts w:asciiTheme="minorHAnsi" w:hAnsiTheme="minorHAnsi" w:cstheme="minorHAnsi"/>
+          <w:b/>
+          <w:bCs/>
+          <w:i/>
+          <w:iCs/>
+          <w:color w:val="70AD47" w:themeColor="accent6"/>
+          <w:u w:val="single"/>
+          <w:lang w:val="fr-FR"/>
+        </w:rPr>
+        <w:t>hôpital</w:t>
+      </w:r>
+      <w:r>
+        <w:rPr>
+          <w:rFonts w:asciiTheme="minorHAnsi" w:hAnsiTheme="minorHAnsi" w:cstheme="minorHAnsi"/>
+          <w:b/>
+          <w:bCs/>
+          <w:i/>
+          <w:iCs/>
+          <w:color w:val="70AD47" w:themeColor="accent6"/>
+          <w:u w:val="single"/>
+          <w:lang w:val="fr-FR"/>
+        </w:rPr>
+        <w:t xml:space="preserve"> :</w:t>
+      </w:r>
+      <w:r>
+        <w:rPr>
+          <w:rFonts w:asciiTheme="minorHAnsi" w:hAnsiTheme="minorHAnsi" w:cstheme="minorHAnsi"/>
+          <w:color w:val="70AD47" w:themeColor="accent6"/>
+          <w:lang w:val="fr-FR"/>
+        </w:rPr>
+        <w:t xml:space="preserve"> </w:t>
+      </w:r>
+      <w:bookmarkStart w:id="16" w:name="_Hlk86773792"/>
+      <w:r>
+        <w:rPr>
+          <w:rFonts w:asciiTheme="minorHAnsi" w:hAnsiTheme="minorHAnsi" w:cstheme="minorHAnsi"/>
+          <w:color w:val="70AD47" w:themeColor="accent6"/>
+          <w:lang w:val="fr-FR"/>
+        </w:rPr>
+        <w:t>Plateforme web pour :</w:t>
+      </w:r>
+    </w:p>
+    <w:p>
+      <w:pPr>
+        <w:pStyle w:val="NormalWeb"/>
+        <w:spacing w:before="240" w:beforeAutospacing="0" w:after="240" w:afterAutospacing="0" w:line="276" w:lineRule="auto"/>
+        <w:ind w:hanging="360"/>
+        <w:jc w:val="both"/>
+        <w:rPr>
+          <w:rFonts w:asciiTheme="minorHAnsi" w:hAnsiTheme="minorHAnsi" w:cstheme="minorHAnsi"/>
+          <w:color w:val="70AD47" w:themeColor="accent6"/>
+          <w:lang w:val="fr-FR"/>
+        </w:rPr>
+      </w:pPr>
+      <w:r>
+        <w:rPr>
+          <w:rFonts w:asciiTheme="minorHAnsi" w:hAnsiTheme="minorHAnsi" w:cstheme="minorHAnsi"/>
+          <w:color w:val="70AD47" w:themeColor="accent6"/>
+          <w:lang w:val="fr-FR"/>
+        </w:rPr>
+        <w:t>-          La consultation des dossiers médicaux des patients (précédentes visites, état au jour le jour)</w:t>
+      </w:r>
+    </w:p>
+    <w:p>
+      <w:pPr>
+        <w:pStyle w:val="NormalWeb"/>
+        <w:spacing w:before="240" w:beforeAutospacing="0" w:after="240" w:afterAutospacing="0" w:line="276" w:lineRule="auto"/>
+        <w:ind w:hanging="360"/>
+        <w:jc w:val="both"/>
+        <w:rPr>
+          <w:rFonts w:asciiTheme="minorHAnsi" w:hAnsiTheme="minorHAnsi" w:cstheme="minorHAnsi"/>
+          <w:color w:val="70AD47" w:themeColor="accent6"/>
+          <w:lang w:val="fr-FR"/>
+        </w:rPr>
+      </w:pPr>
+      <w:r>
+        <w:rPr>
+          <w:rFonts w:asciiTheme="minorHAnsi" w:hAnsiTheme="minorHAnsi" w:cstheme="minorHAnsi"/>
+          <w:color w:val="70AD47" w:themeColor="accent6"/>
+          <w:lang w:val="fr-FR"/>
+        </w:rPr>
+        <w:t>-          L’organisation des soins (prescription pendant l’hospitalisation, demandes d’examens)</w:t>
+      </w:r>
+    </w:p>
+    <w:p>
+      <w:pPr>
+        <w:pStyle w:val="NormalWeb"/>
+        <w:spacing w:before="240" w:beforeAutospacing="0" w:after="240" w:afterAutospacing="0" w:line="276" w:lineRule="auto"/>
+        <w:ind w:hanging="360"/>
+        <w:jc w:val="both"/>
+        <w:rPr>
+          <w:rFonts w:asciiTheme="minorHAnsi" w:hAnsiTheme="minorHAnsi" w:cstheme="minorHAnsi"/>
+          <w:color w:val="70AD47" w:themeColor="accent6"/>
+          <w:lang w:val="fr-FR"/>
+        </w:rPr>
+      </w:pPr>
+      <w:r>
+        <w:rPr>
+          <w:rFonts w:asciiTheme="minorHAnsi" w:hAnsiTheme="minorHAnsi" w:cstheme="minorHAnsi"/>
+          <w:color w:val="70AD47" w:themeColor="accent6"/>
+          <w:lang w:val="fr-FR"/>
+        </w:rPr>
+        <w:t>-          Les courriers adressés aux autres médecins des patients (dictés via dictaphone puis tapés et envoyés par la secrétaire)</w:t>
+      </w:r>
+    </w:p>
+    <w:bookmarkEnd w:id="16"/>
+    <w:p>
+      <w:pPr>
+        <w:pStyle w:val="NormalWeb"/>
+        <w:spacing w:before="240" w:beforeAutospacing="0" w:after="240" w:afterAutospacing="0" w:line="276" w:lineRule="auto"/>
+        <w:ind w:left="360"/>
+        <w:jc w:val="both"/>
+        <w:rPr>
+          <w:rFonts w:asciiTheme="minorHAnsi" w:hAnsiTheme="minorHAnsi" w:cstheme="minorHAnsi"/>
+          <w:color w:val="70AD47" w:themeColor="accent6"/>
+          <w:lang w:val="fr-FR"/>
+        </w:rPr>
+      </w:pPr>
+      <w:r>
+        <w:rPr>
+          <w:rFonts w:asciiTheme="minorHAnsi" w:hAnsiTheme="minorHAnsi" w:cstheme="minorHAnsi"/>
+          <w:color w:val="70AD47" w:themeColor="accent6"/>
+          <w:lang w:val="fr-FR"/>
+        </w:rPr>
+        <w:t>Nombreux téléphones pour joindre chaque service rapidement</w:t>
+      </w:r>
+    </w:p>
+    <w:p>
+      <w:pPr>
+        <w:pStyle w:val="NormalWeb"/>
+        <w:spacing w:before="240" w:beforeAutospacing="0" w:after="240" w:afterAutospacing="0" w:line="276" w:lineRule="auto"/>
+        <w:jc w:val="both"/>
+        <w:rPr>
+          <w:rFonts w:asciiTheme="minorHAnsi" w:hAnsiTheme="minorHAnsi" w:cstheme="minorHAnsi"/>
+          <w:color w:val="70AD47" w:themeColor="accent6"/>
+          <w:lang w:val="fr-FR"/>
+        </w:rPr>
+      </w:pPr>
+      <w:r>
+        <w:rPr>
+          <w:rFonts w:asciiTheme="minorHAnsi" w:hAnsiTheme="minorHAnsi" w:cstheme="minorHAnsi"/>
+          <w:color w:val="70AD47" w:themeColor="accent6"/>
+          <w:lang w:val="fr-FR"/>
+        </w:rPr>
+        <w:t> </w:t>
+      </w:r>
+    </w:p>
+    <w:p>
+      <w:pPr>
+        <w:pStyle w:val="NormalWeb"/>
+        <w:spacing w:before="240" w:beforeAutospacing="0" w:after="240" w:afterAutospacing="0" w:line="276" w:lineRule="auto"/>
+        <w:jc w:val="both"/>
+        <w:rPr>
+          <w:rFonts w:asciiTheme="minorHAnsi" w:hAnsiTheme="minorHAnsi" w:cstheme="minorHAnsi"/>
+          <w:color w:val="70AD47" w:themeColor="accent6"/>
+          <w:lang w:val="fr-FR"/>
+        </w:rPr>
+      </w:pPr>
+      <w:r>
+        <w:rPr>
+          <w:rFonts w:asciiTheme="minorHAnsi" w:hAnsiTheme="minorHAnsi" w:cstheme="minorHAnsi"/>
+          <w:b/>
+          <w:bCs/>
+          <w:i/>
+          <w:iCs/>
+          <w:color w:val="70AD47" w:themeColor="accent6"/>
+          <w:u w:val="single"/>
+          <w:lang w:val="fr-FR"/>
+        </w:rPr>
+        <w:t>Ponction lombaire :</w:t>
+      </w:r>
+    </w:p>
+    <w:p>
+      <w:pPr>
+        <w:pStyle w:val="NormalWeb"/>
+        <w:spacing w:before="240" w:beforeAutospacing="0" w:after="240" w:afterAutospacing="0" w:line="276" w:lineRule="auto"/>
+        <w:jc w:val="both"/>
+        <w:rPr>
+          <w:rFonts w:asciiTheme="minorHAnsi" w:hAnsiTheme="minorHAnsi" w:cstheme="minorHAnsi"/>
+          <w:color w:val="70AD47" w:themeColor="accent6"/>
+          <w:lang w:val="fr-FR"/>
+        </w:rPr>
+      </w:pPr>
+      <w:bookmarkStart w:id="17" w:name="_Hlk86866428"/>
+      <w:r>
+        <w:rPr>
+          <w:rFonts w:asciiTheme="minorHAnsi" w:hAnsiTheme="minorHAnsi" w:cstheme="minorHAnsi"/>
+          <w:color w:val="70AD47" w:themeColor="accent6"/>
+          <w:lang w:val="fr-FR"/>
+        </w:rPr>
+        <w:t>La ponction lombaire est un acte qui consiste à introduire une fine aiguille entre deux vertèbres du bas du dos pour prélever du liquide céphalorachidien. Prescrit pour diagnostiquer ou pour soigner certaines maladies</w:t>
+      </w:r>
+      <w:r>
+        <w:rPr>
+          <w:rFonts w:asciiTheme="minorHAnsi" w:hAnsiTheme="minorHAnsi" w:cstheme="minorHAnsi"/>
+          <w:color w:val="70AD47" w:themeColor="accent6"/>
+          <w:lang w:val="fr-FR"/>
+        </w:rPr>
+        <w:t>.</w:t>
+      </w:r>
+    </w:p>
+    <w:p>
+      <w:pPr>
+        <w:pStyle w:val="NormalWeb"/>
+        <w:spacing w:before="240" w:beforeAutospacing="0" w:after="240" w:afterAutospacing="0" w:line="276" w:lineRule="auto"/>
+        <w:jc w:val="both"/>
+        <w:rPr>
+          <w:rFonts w:asciiTheme="minorHAnsi" w:hAnsiTheme="minorHAnsi" w:cstheme="minorHAnsi"/>
+          <w:color w:val="70AD47" w:themeColor="accent6"/>
+          <w:lang w:val="fr-FR"/>
+        </w:rPr>
+      </w:pPr>
+      <w:r>
+        <w:rPr>
+          <w:rFonts w:asciiTheme="minorHAnsi" w:hAnsiTheme="minorHAnsi" w:cstheme="minorHAnsi"/>
+          <w:color w:val="70AD47" w:themeColor="accent6"/>
+          <w:lang w:val="fr-FR"/>
+        </w:rPr>
+        <w:t>J’ai assisté à plusieurs ponctions lombaires, acte technique et pouvant être dangereux si mal réalisé.</w:t>
+      </w:r>
+    </w:p>
+    <w:bookmarkEnd w:id="17"/>
+    <w:p>
+      <w:pPr>
+        <w:pStyle w:val="NormalWeb"/>
+        <w:spacing w:before="240" w:beforeAutospacing="0" w:after="240" w:afterAutospacing="0" w:line="276" w:lineRule="auto"/>
+        <w:jc w:val="both"/>
+        <w:rPr>
+          <w:rFonts w:asciiTheme="minorHAnsi" w:hAnsiTheme="minorHAnsi" w:cstheme="minorHAnsi"/>
+          <w:color w:val="FF0000"/>
+          <w:lang w:val="fr-FR"/>
+        </w:rPr>
+      </w:pPr>
+      <w:r>
+        <w:rPr>
+          <w:rFonts w:asciiTheme="minorHAnsi" w:hAnsiTheme="minorHAnsi" w:cstheme="minorHAnsi"/>
+          <w:color w:val="FF0000"/>
+          <w:u w:val="single"/>
+          <w:lang w:val="fr-FR"/>
+        </w:rPr>
+        <w:t>Exemples :</w:t>
+      </w:r>
+      <w:r>
+        <w:rPr>
+          <w:rFonts w:asciiTheme="minorHAnsi" w:hAnsiTheme="minorHAnsi" w:cstheme="minorHAnsi"/>
+          <w:color w:val="FF0000"/>
+          <w:lang w:val="fr-FR"/>
+        </w:rPr>
+        <w:t xml:space="preserve"> une ponction lombaire sur une jeune femme atteinte d’hypertension intracrânienne, lui causant des maux de tête et des problèmes de flou visuel. La PL a eu pour objectif d’évacuer une partie de son liquide céphalo-rachidien afin de faire baisser sa pression intracrânienne.</w:t>
+      </w:r>
+    </w:p>
+    <w:p>
+      <w:pPr>
+        <w:pStyle w:val="NormalWeb"/>
+        <w:spacing w:before="240" w:beforeAutospacing="0" w:after="240" w:afterAutospacing="0" w:line="276" w:lineRule="auto"/>
+        <w:jc w:val="both"/>
+        <w:rPr>
+          <w:rFonts w:asciiTheme="minorHAnsi" w:hAnsiTheme="minorHAnsi" w:cstheme="minorHAnsi"/>
+          <w:color w:val="FF0000"/>
+          <w:lang w:val="fr-FR"/>
+        </w:rPr>
+      </w:pPr>
+      <w:r>
+        <w:rPr>
+          <w:rFonts w:asciiTheme="minorHAnsi" w:hAnsiTheme="minorHAnsi" w:cstheme="minorHAnsi"/>
+          <w:color w:val="FF0000"/>
+          <w:lang w:val="fr-FR"/>
+        </w:rPr>
+        <w:t>D’autres ponctions pour analyses biochimiques et aide au diagnostic.</w:t>
+      </w:r>
+    </w:p>
+    <w:p>
+      <w:pPr>
+        <w:pStyle w:val="NormalWeb"/>
+        <w:spacing w:before="240" w:beforeAutospacing="0" w:after="240" w:afterAutospacing="0" w:line="276" w:lineRule="auto"/>
+        <w:jc w:val="both"/>
+        <w:rPr>
+          <w:rFonts w:asciiTheme="minorHAnsi" w:hAnsiTheme="minorHAnsi" w:cstheme="minorHAnsi"/>
+          <w:color w:val="FF0000"/>
+          <w:lang w:val="fr-FR"/>
+        </w:rPr>
+      </w:pPr>
+      <w:r>
+        <w:rPr>
+          <w:rFonts w:asciiTheme="minorHAnsi" w:hAnsiTheme="minorHAnsi" w:cstheme="minorHAnsi"/>
+          <w:color w:val="FF0000"/>
+          <w:lang w:val="fr-FR"/>
+        </w:rPr>
+        <w:t>Notamment une ponction lombaire compliquée à effectuer, sur une patiente prenant deux anticoagulants, augmentant de manière conséquente le risque d’hématome et par conséquent les autres risques liés à la ponction lombaire (céphalées, nausées…). Cette ponction a cependant été effectuée car le rapport bénéfice/risque était favorable.</w:t>
+      </w:r>
+    </w:p>
+    <w:p>
+      <w:pPr>
+        <w:pStyle w:val="NormalWeb"/>
+        <w:spacing w:before="240" w:beforeAutospacing="0" w:after="240" w:afterAutospacing="0" w:line="276" w:lineRule="auto"/>
+        <w:jc w:val="both"/>
+        <w:rPr>
+          <w:rFonts w:asciiTheme="minorHAnsi" w:hAnsiTheme="minorHAnsi" w:cstheme="minorHAnsi"/>
+          <w:lang w:val="fr-FR"/>
+        </w:rPr>
+      </w:pPr>
+      <w:r>
+        <w:rPr>
+          <w:rFonts w:asciiTheme="minorHAnsi" w:hAnsiTheme="minorHAnsi" w:cstheme="minorHAnsi"/>
+          <w:color w:val="000000"/>
+          <w:lang w:val="fr-FR"/>
+        </w:rPr>
+        <w:lastRenderedPageBreak/>
+        <w:t> </w:t>
+      </w:r>
+    </w:p>
     <w:p>
       <w:pPr>
         <w:pStyle w:val="NormalWeb"/>
@@ -1101,257 +1973,7 @@
           <w:u w:val="single"/>
           <w:lang w:val="fr-FR"/>
         </w:rPr>
-        <w:t>Dr. MINIER :</w:t>
-      </w:r>
-    </w:p>
-    <w:p>
-      <w:pPr>
-        <w:pStyle w:val="NormalWeb"/>
-        <w:spacing w:before="240" w:beforeAutospacing="0" w:after="240" w:afterAutospacing="0" w:line="276" w:lineRule="auto"/>
-        <w:jc w:val="both"/>
-        <w:rPr>
-          <w:rFonts w:asciiTheme="minorHAnsi" w:hAnsiTheme="minorHAnsi" w:cstheme="minorHAnsi"/>
-          <w:color w:val="70AD47" w:themeColor="accent6"/>
-          <w:lang w:val="fr-FR"/>
-        </w:rPr>
-      </w:pPr>
-      <w:r>
-        <w:rPr>
-          <w:rFonts w:asciiTheme="minorHAnsi" w:hAnsiTheme="minorHAnsi" w:cstheme="minorHAnsi"/>
-          <w:color w:val="70AD47" w:themeColor="accent6"/>
-          <w:lang w:val="fr-FR"/>
-        </w:rPr>
-        <w:t>Le Dr.</w:t>
-      </w:r>
-      <w:r>
-        <w:rPr>
-          <w:rFonts w:asciiTheme="minorHAnsi" w:hAnsiTheme="minorHAnsi" w:cstheme="minorHAnsi"/>
-          <w:color w:val="70AD47" w:themeColor="accent6"/>
-          <w:lang w:val="fr-FR"/>
-        </w:rPr>
-        <w:t xml:space="preserve"> </w:t>
-      </w:r>
-      <w:r>
-        <w:rPr>
-          <w:rFonts w:asciiTheme="minorHAnsi" w:hAnsiTheme="minorHAnsi" w:cstheme="minorHAnsi"/>
-          <w:color w:val="70AD47" w:themeColor="accent6"/>
-          <w:lang w:val="fr-FR"/>
-        </w:rPr>
-        <w:t>M</w:t>
-      </w:r>
-      <w:r>
-        <w:rPr>
-          <w:rFonts w:asciiTheme="minorHAnsi" w:hAnsiTheme="minorHAnsi" w:cstheme="minorHAnsi"/>
-          <w:color w:val="70AD47" w:themeColor="accent6"/>
-          <w:lang w:val="fr-FR"/>
-        </w:rPr>
-        <w:t>INIER</w:t>
-      </w:r>
-      <w:r>
-        <w:rPr>
-          <w:rFonts w:asciiTheme="minorHAnsi" w:hAnsiTheme="minorHAnsi" w:cstheme="minorHAnsi"/>
-          <w:color w:val="70AD47" w:themeColor="accent6"/>
-          <w:lang w:val="fr-FR"/>
-        </w:rPr>
-        <w:t xml:space="preserve"> a mis en place </w:t>
-      </w:r>
-      <w:bookmarkStart w:id="10" w:name="_Hlk86772544"/>
-      <w:r>
-        <w:rPr>
-          <w:rFonts w:asciiTheme="minorHAnsi" w:hAnsiTheme="minorHAnsi" w:cstheme="minorHAnsi"/>
-          <w:color w:val="70AD47" w:themeColor="accent6"/>
-          <w:lang w:val="fr-FR"/>
-        </w:rPr>
-        <w:t>l’utilisation d'aiguilles atraumatiques pour les ponctions lombaires dans tous les services. Antérieurement</w:t>
-      </w:r>
-      <w:r>
-        <w:rPr>
-          <w:rFonts w:asciiTheme="minorHAnsi" w:hAnsiTheme="minorHAnsi" w:cstheme="minorHAnsi"/>
-          <w:color w:val="70AD47" w:themeColor="accent6"/>
-          <w:lang w:val="fr-FR"/>
-        </w:rPr>
-        <w:t xml:space="preserve"> </w:t>
-      </w:r>
-      <w:r>
-        <w:rPr>
-          <w:rFonts w:asciiTheme="minorHAnsi" w:hAnsiTheme="minorHAnsi" w:cstheme="minorHAnsi"/>
-          <w:color w:val="70AD47" w:themeColor="accent6"/>
-          <w:lang w:val="fr-FR"/>
-        </w:rPr>
-        <w:t>à cela les aiguilles biseautées étaient la norme.</w:t>
-      </w:r>
-    </w:p>
-    <w:p>
-      <w:pPr>
-        <w:pStyle w:val="NormalWeb"/>
-        <w:spacing w:before="240" w:beforeAutospacing="0" w:after="240" w:afterAutospacing="0" w:line="276" w:lineRule="auto"/>
-        <w:jc w:val="both"/>
-        <w:rPr>
-          <w:rFonts w:asciiTheme="minorHAnsi" w:hAnsiTheme="minorHAnsi" w:cstheme="minorHAnsi"/>
-          <w:color w:val="70AD47" w:themeColor="accent6"/>
-          <w:lang w:val="fr-FR"/>
-        </w:rPr>
-      </w:pPr>
-      <w:bookmarkStart w:id="11" w:name="_Hlk86771420"/>
-      <w:bookmarkEnd w:id="10"/>
-      <w:r>
-        <w:rPr>
-          <w:rFonts w:asciiTheme="minorHAnsi" w:hAnsiTheme="minorHAnsi" w:cstheme="minorHAnsi"/>
-          <w:color w:val="70AD47" w:themeColor="accent6"/>
-          <w:lang w:val="fr-FR"/>
-        </w:rPr>
-        <w:t xml:space="preserve">Suite à 2 ans d'exercice au CHU de Dijon, le </w:t>
-      </w:r>
-      <w:r>
-        <w:rPr>
-          <w:rFonts w:asciiTheme="minorHAnsi" w:hAnsiTheme="minorHAnsi" w:cstheme="minorHAnsi"/>
-          <w:color w:val="70AD47" w:themeColor="accent6"/>
-          <w:lang w:val="fr-FR"/>
-        </w:rPr>
-        <w:t>Dr. MINIER</w:t>
-      </w:r>
-      <w:r>
-        <w:rPr>
-          <w:rFonts w:asciiTheme="minorHAnsi" w:hAnsiTheme="minorHAnsi" w:cstheme="minorHAnsi"/>
-          <w:color w:val="70AD47" w:themeColor="accent6"/>
-          <w:lang w:val="fr-FR"/>
-        </w:rPr>
-        <w:t xml:space="preserve"> exerce actuellement dans l'hôpital </w:t>
-      </w:r>
-      <w:bookmarkEnd w:id="11"/>
-      <w:r>
-        <w:rPr>
-          <w:rFonts w:asciiTheme="minorHAnsi" w:hAnsiTheme="minorHAnsi" w:cstheme="minorHAnsi"/>
-          <w:color w:val="70AD47" w:themeColor="accent6"/>
-          <w:lang w:val="fr-FR"/>
-        </w:rPr>
-        <w:t xml:space="preserve">X (nommé la structure), et ce depuis 2003. Constitué </w:t>
-      </w:r>
-      <w:bookmarkStart w:id="12" w:name="_Hlk86771495"/>
-      <w:r>
-        <w:rPr>
-          <w:rFonts w:asciiTheme="minorHAnsi" w:hAnsiTheme="minorHAnsi" w:cstheme="minorHAnsi"/>
-          <w:color w:val="70AD47" w:themeColor="accent6"/>
-          <w:lang w:val="fr-FR"/>
-        </w:rPr>
-        <w:t xml:space="preserve">de 2 neurologues à son arrivé, sa présence a </w:t>
-      </w:r>
-      <w:r>
-        <w:rPr>
-          <w:rFonts w:asciiTheme="minorHAnsi" w:hAnsiTheme="minorHAnsi" w:cstheme="minorHAnsi"/>
-          <w:color w:val="70AD47" w:themeColor="accent6"/>
-          <w:lang w:val="fr-FR"/>
-        </w:rPr>
-        <w:t>permis</w:t>
-      </w:r>
-      <w:r>
-        <w:rPr>
-          <w:rFonts w:asciiTheme="minorHAnsi" w:hAnsiTheme="minorHAnsi" w:cstheme="minorHAnsi"/>
-          <w:color w:val="70AD47" w:themeColor="accent6"/>
-          <w:lang w:val="fr-FR"/>
-        </w:rPr>
-        <w:t xml:space="preserve"> une amélioration du service, d’une part quantitative grâce à la présence actuelle de 11 praticiens, et d’autre part qualitative de par l’instauration de nouveau protocoles tel que les “consultations mémoires" ainsi que la mise en place de gardes et astreintes neurologiques.</w:t>
-      </w:r>
-    </w:p>
-    <w:p>
-      <w:pPr>
-        <w:pStyle w:val="NormalWeb"/>
-        <w:spacing w:before="240" w:beforeAutospacing="0" w:after="240" w:afterAutospacing="0" w:line="276" w:lineRule="auto"/>
-        <w:jc w:val="both"/>
-        <w:rPr>
-          <w:rFonts w:asciiTheme="minorHAnsi" w:hAnsiTheme="minorHAnsi" w:cstheme="minorHAnsi"/>
-          <w:color w:val="70AD47" w:themeColor="accent6"/>
-          <w:lang w:val="fr-FR"/>
-        </w:rPr>
-      </w:pPr>
-      <w:bookmarkStart w:id="13" w:name="_Hlk86772137"/>
-      <w:bookmarkEnd w:id="12"/>
-      <w:r>
-        <w:rPr>
-          <w:rFonts w:asciiTheme="minorHAnsi" w:hAnsiTheme="minorHAnsi" w:cstheme="minorHAnsi"/>
-          <w:color w:val="70AD47" w:themeColor="accent6"/>
-          <w:lang w:val="fr-FR"/>
-        </w:rPr>
-        <w:t>Lors de ses visites aux patients, j’ai noté sa capacité d’écoute des patients, de leurs demandes, ainsi que sa lecture de leur langage corporel.</w:t>
-      </w:r>
-    </w:p>
-    <w:p>
-      <w:pPr>
-        <w:pStyle w:val="NormalWeb"/>
-        <w:spacing w:before="240" w:beforeAutospacing="0" w:after="240" w:afterAutospacing="0" w:line="276" w:lineRule="auto"/>
-        <w:jc w:val="both"/>
-        <w:rPr>
-          <w:rFonts w:asciiTheme="minorHAnsi" w:hAnsiTheme="minorHAnsi" w:cstheme="minorHAnsi"/>
-          <w:color w:val="70AD47" w:themeColor="accent6"/>
-          <w:lang w:val="fr-FR"/>
-        </w:rPr>
-      </w:pPr>
-      <w:bookmarkStart w:id="14" w:name="_Hlk86773693"/>
-      <w:bookmarkEnd w:id="13"/>
-      <w:r>
-        <w:rPr>
-          <w:rFonts w:asciiTheme="minorHAnsi" w:hAnsiTheme="minorHAnsi" w:cstheme="minorHAnsi"/>
-          <w:color w:val="70AD47" w:themeColor="accent6"/>
-          <w:lang w:val="fr-FR"/>
-        </w:rPr>
-        <w:t>Il n’a également pas hésité à demander l’avis d’autres neurologues du service sur certains patients, lors de réunions spécifiquement mises en place, ainsi qu’à des collègues d’autres spécialités (notamment au service d’oncologie après avoir obtenu des marqueurs d’inflammation dans les résultats d’une ponction lombaire).</w:t>
-      </w:r>
-    </w:p>
-    <w:bookmarkEnd w:id="14"/>
-    <w:p>
-      <w:pPr>
-        <w:pStyle w:val="NormalWeb"/>
-        <w:spacing w:before="240" w:beforeAutospacing="0" w:after="240" w:afterAutospacing="0" w:line="276" w:lineRule="auto"/>
-        <w:jc w:val="both"/>
-        <w:rPr>
-          <w:rFonts w:asciiTheme="minorHAnsi" w:hAnsiTheme="minorHAnsi" w:cstheme="minorHAnsi"/>
-          <w:color w:val="FF0000"/>
-          <w:lang w:val="fr-FR"/>
-        </w:rPr>
-      </w:pPr>
-      <w:r>
-        <w:rPr>
-          <w:rFonts w:asciiTheme="minorHAnsi" w:hAnsiTheme="minorHAnsi" w:cstheme="minorHAnsi"/>
-          <w:color w:val="FF0000"/>
-          <w:lang w:val="fr-FR"/>
-        </w:rPr>
-        <w:t>C’est un passionné, il donne tout ce qu’il peut pour l’hôpital.</w:t>
-      </w:r>
-    </w:p>
-    <w:p>
-      <w:pPr>
-        <w:pStyle w:val="NormalWeb"/>
-        <w:spacing w:before="240" w:beforeAutospacing="0" w:after="240" w:afterAutospacing="0" w:line="276" w:lineRule="auto"/>
-        <w:jc w:val="both"/>
-        <w:rPr>
-          <w:rFonts w:asciiTheme="minorHAnsi" w:hAnsiTheme="minorHAnsi" w:cstheme="minorHAnsi"/>
-          <w:color w:val="FF0000"/>
-          <w:lang w:val="fr-FR"/>
-        </w:rPr>
-      </w:pPr>
-      <w:r>
-        <w:rPr>
-          <w:rFonts w:asciiTheme="minorHAnsi" w:hAnsiTheme="minorHAnsi" w:cstheme="minorHAnsi"/>
-          <w:color w:val="FF0000"/>
-          <w:lang w:val="fr-FR"/>
-        </w:rPr>
-        <w:t>Il s’est retrouvé médecin « par hasard », avait initialement prévu de faire des mathématiques dans l’armée suite à un lycée militaire, étant fils de militaire. Il a passé le concours de médecine militaire et a été accepté, menant à la carrière qu’il a aujourd’hui. Il voulait se</w:t>
-      </w:r>
-      <w:r>
-        <w:rPr>
-          <w:rFonts w:asciiTheme="minorHAnsi" w:hAnsiTheme="minorHAnsi" w:cstheme="minorHAnsi"/>
-          <w:color w:val="FF0000"/>
-          <w:lang w:val="fr-FR"/>
-        </w:rPr>
-        <w:t xml:space="preserve"> </w:t>
-      </w:r>
-      <w:r>
-        <w:rPr>
-          <w:rFonts w:asciiTheme="minorHAnsi" w:hAnsiTheme="minorHAnsi" w:cstheme="minorHAnsi"/>
-          <w:color w:val="FF0000"/>
-          <w:lang w:val="fr-FR"/>
-        </w:rPr>
-        <w:t>« mettre au service des gens », la médecine lui a permis cela.</w:t>
+        <w:t>Patients rencontrés :</w:t>
       </w:r>
     </w:p>
     <w:p>
@@ -1370,7 +1992,7 @@
           <w:color w:val="000000"/>
           <w:lang w:val="fr-FR"/>
         </w:rPr>
-        <w:t>Il passe beaucoup de temps à remplir des papiers (ordonnances, courriers de sortie, compte-rendu d’hospitalisation, ajustement des prescriptions, demandes d’examens).</w:t>
+        <w:t>Consultation en ambulatoire : Une dame dont la tête tombe en avant lorsqu’elle est fatiguée et souffrant de douleurs partant du milieu du dos et allant jusqu’au cou : « comme un torticolis ». Fort essoufflement à l’effort, lenteur dans ses activités. Cette patiente présentait un antécédent de carcinome (cancer) de l’endomètre datant de 2016 ainsi qu’une arthrose. Le Dr. Minier a évoqué une myasthénie, maladie auto-immune, se caractérise par la production d'anticorps anti-récepteur de l'acétylcholine, et lui a par conséquent proposé un traitement inhibiteur de l'acétylcholinestérase.</w:t>
       </w:r>
     </w:p>
     <w:p>
@@ -1389,85 +2011,6 @@
           <w:color w:val="000000"/>
           <w:lang w:val="fr-FR"/>
         </w:rPr>
-        <w:t>Une journée type pour lui se décompose en :</w:t>
-      </w:r>
-    </w:p>
-    <w:p>
-      <w:pPr>
-        <w:pStyle w:val="NormalWeb"/>
-        <w:spacing w:before="240" w:beforeAutospacing="0" w:after="240" w:afterAutospacing="0" w:line="276" w:lineRule="auto"/>
-        <w:ind w:hanging="360"/>
-        <w:jc w:val="both"/>
-        <w:rPr>
-          <w:rFonts w:asciiTheme="minorHAnsi" w:hAnsiTheme="minorHAnsi" w:cstheme="minorHAnsi"/>
-          <w:lang w:val="fr-FR"/>
-        </w:rPr>
-      </w:pPr>
-      <w:r>
-        <w:rPr>
-          <w:rFonts w:asciiTheme="minorHAnsi" w:hAnsiTheme="minorHAnsi" w:cstheme="minorHAnsi"/>
-          <w:color w:val="000000"/>
-          <w:lang w:val="fr-FR"/>
-        </w:rPr>
-        <w:t>-          Réunion de transmission des informations de la nuit, discussion de l’état des patients et de leur devenir</w:t>
-      </w:r>
-    </w:p>
-    <w:p>
-      <w:pPr>
-        <w:pStyle w:val="NormalWeb"/>
-        <w:spacing w:before="240" w:beforeAutospacing="0" w:after="240" w:afterAutospacing="0" w:line="276" w:lineRule="auto"/>
-        <w:ind w:hanging="360"/>
-        <w:jc w:val="both"/>
-        <w:rPr>
-          <w:rFonts w:asciiTheme="minorHAnsi" w:hAnsiTheme="minorHAnsi" w:cstheme="minorHAnsi"/>
-          <w:lang w:val="fr-FR"/>
-        </w:rPr>
-      </w:pPr>
-      <w:r>
-        <w:rPr>
-          <w:rFonts w:asciiTheme="minorHAnsi" w:hAnsiTheme="minorHAnsi" w:cstheme="minorHAnsi"/>
-          <w:color w:val="000000"/>
-          <w:lang w:val="fr-FR"/>
-        </w:rPr>
-        <w:t>-          Visite de contrôle de chaque patient</w:t>
-      </w:r>
-    </w:p>
-    <w:p>
-      <w:pPr>
-        <w:pStyle w:val="NormalWeb"/>
-        <w:spacing w:before="240" w:beforeAutospacing="0" w:after="240" w:afterAutospacing="0" w:line="276" w:lineRule="auto"/>
-        <w:ind w:hanging="360"/>
-        <w:jc w:val="both"/>
-        <w:rPr>
-          <w:rFonts w:asciiTheme="minorHAnsi" w:hAnsiTheme="minorHAnsi" w:cstheme="minorHAnsi"/>
-          <w:lang w:val="fr-FR"/>
-        </w:rPr>
-      </w:pPr>
-      <w:r>
-        <w:rPr>
-          <w:rFonts w:asciiTheme="minorHAnsi" w:hAnsiTheme="minorHAnsi" w:cstheme="minorHAnsi"/>
-          <w:color w:val="000000"/>
-          <w:lang w:val="fr-FR"/>
-        </w:rPr>
-        <w:t>-          Demandes d’examens, modifications traitements, différents courriers</w:t>
-      </w:r>
-    </w:p>
-    <w:p>
-      <w:pPr>
-        <w:pStyle w:val="NormalWeb"/>
-        <w:spacing w:before="240" w:beforeAutospacing="0" w:after="240" w:afterAutospacing="0" w:line="276" w:lineRule="auto"/>
-        <w:jc w:val="both"/>
-        <w:rPr>
-          <w:rFonts w:asciiTheme="minorHAnsi" w:hAnsiTheme="minorHAnsi" w:cstheme="minorHAnsi"/>
-          <w:lang w:val="fr-FR"/>
-        </w:rPr>
-      </w:pPr>
-      <w:r>
-        <w:rPr>
-          <w:rFonts w:asciiTheme="minorHAnsi" w:hAnsiTheme="minorHAnsi" w:cstheme="minorHAnsi"/>
-          <w:color w:val="000000"/>
-          <w:lang w:val="fr-FR"/>
-        </w:rPr>
         <w:t> </w:t>
       </w:r>
     </w:p>
@@ -1478,519 +2021,6 @@
         <w:jc w:val="both"/>
         <w:rPr>
           <w:rFonts w:asciiTheme="minorHAnsi" w:hAnsiTheme="minorHAnsi" w:cstheme="minorHAnsi"/>
-          <w:lang w:val="fr-FR"/>
-        </w:rPr>
-      </w:pPr>
-      <w:r>
-        <w:rPr>
-          <w:rFonts w:asciiTheme="minorHAnsi" w:hAnsiTheme="minorHAnsi" w:cstheme="minorHAnsi"/>
-          <w:b/>
-          <w:bCs/>
-          <w:i/>
-          <w:iCs/>
-          <w:color w:val="000000"/>
-          <w:u w:val="single"/>
-          <w:lang w:val="fr-FR"/>
-        </w:rPr>
-        <w:lastRenderedPageBreak/>
-        <w:t xml:space="preserve">Aspect juridique : </w:t>
-      </w:r>
-      <w:r>
-        <w:rPr>
-          <w:rFonts w:asciiTheme="minorHAnsi" w:hAnsiTheme="minorHAnsi" w:cstheme="minorHAnsi"/>
-          <w:color w:val="000000"/>
-          <w:lang w:val="fr-FR"/>
-        </w:rPr>
-        <w:t> Le Dr. MINIER participe également à des expertises pour une assurance hospitalière, avec pour objectif de défendre ses confrères.</w:t>
-      </w:r>
-    </w:p>
-    <w:p>
-      <w:pPr>
-        <w:pStyle w:val="NormalWeb"/>
-        <w:spacing w:before="240" w:beforeAutospacing="0" w:after="240" w:afterAutospacing="0" w:line="276" w:lineRule="auto"/>
-        <w:jc w:val="both"/>
-        <w:rPr>
-          <w:rFonts w:asciiTheme="minorHAnsi" w:hAnsiTheme="minorHAnsi" w:cstheme="minorHAnsi"/>
-          <w:lang w:val="fr-FR"/>
-        </w:rPr>
-      </w:pPr>
-      <w:r>
-        <w:rPr>
-          <w:rFonts w:asciiTheme="minorHAnsi" w:hAnsiTheme="minorHAnsi" w:cstheme="minorHAnsi"/>
-          <w:color w:val="000000"/>
-          <w:lang w:val="fr-FR"/>
-        </w:rPr>
-        <w:t> </w:t>
-      </w:r>
-    </w:p>
-    <w:p>
-      <w:pPr>
-        <w:pStyle w:val="NormalWeb"/>
-        <w:spacing w:before="240" w:beforeAutospacing="0" w:after="240" w:afterAutospacing="0" w:line="276" w:lineRule="auto"/>
-        <w:jc w:val="both"/>
-        <w:rPr>
-          <w:rFonts w:asciiTheme="minorHAnsi" w:hAnsiTheme="minorHAnsi" w:cstheme="minorHAnsi"/>
-          <w:color w:val="70AD47" w:themeColor="accent6"/>
-          <w:lang w:val="fr-FR"/>
-        </w:rPr>
-      </w:pPr>
-      <w:r>
-        <w:rPr>
-          <w:rFonts w:asciiTheme="minorHAnsi" w:hAnsiTheme="minorHAnsi" w:cstheme="minorHAnsi"/>
-          <w:b/>
-          <w:bCs/>
-          <w:i/>
-          <w:iCs/>
-          <w:color w:val="70AD47" w:themeColor="accent6"/>
-          <w:u w:val="single"/>
-          <w:lang w:val="fr-FR"/>
-        </w:rPr>
-        <w:t>Problèmes de l’hôpital :</w:t>
-      </w:r>
-      <w:r>
-        <w:rPr>
-          <w:rFonts w:asciiTheme="minorHAnsi" w:hAnsiTheme="minorHAnsi" w:cstheme="minorHAnsi"/>
-          <w:color w:val="70AD47" w:themeColor="accent6"/>
-          <w:lang w:val="fr-FR"/>
-        </w:rPr>
-        <w:t xml:space="preserve"> Problèmes informatiques, problèmes de réseau, perte de temps pour les médecins. Pas de numéro de sécurité sociale dans le dossier des patients alors que ça pourrait être utile. Attaques informatiques fréquentes contre l’hôpital : rançongiciels …</w:t>
-      </w:r>
-    </w:p>
-    <w:p>
-      <w:pPr>
-        <w:pStyle w:val="NormalWeb"/>
-        <w:spacing w:before="240" w:beforeAutospacing="0" w:after="240" w:afterAutospacing="0" w:line="276" w:lineRule="auto"/>
-        <w:jc w:val="both"/>
-        <w:rPr>
-          <w:rFonts w:asciiTheme="minorHAnsi" w:hAnsiTheme="minorHAnsi" w:cstheme="minorHAnsi"/>
-          <w:lang w:val="fr-FR"/>
-        </w:rPr>
-      </w:pPr>
-      <w:r>
-        <w:rPr>
-          <w:rFonts w:asciiTheme="minorHAnsi" w:hAnsiTheme="minorHAnsi" w:cstheme="minorHAnsi"/>
-          <w:color w:val="000000"/>
-          <w:lang w:val="fr-FR"/>
-        </w:rPr>
-        <w:t> </w:t>
-      </w:r>
-    </w:p>
-    <w:p>
-      <w:pPr>
-        <w:pStyle w:val="NormalWeb"/>
-        <w:spacing w:before="240" w:beforeAutospacing="0" w:after="240" w:afterAutospacing="0" w:line="276" w:lineRule="auto"/>
-        <w:jc w:val="both"/>
-        <w:rPr>
-          <w:rFonts w:asciiTheme="minorHAnsi" w:hAnsiTheme="minorHAnsi" w:cstheme="minorHAnsi"/>
-          <w:color w:val="70AD47" w:themeColor="accent6"/>
-          <w:lang w:val="fr-FR"/>
-        </w:rPr>
-      </w:pPr>
-      <w:r>
-        <w:rPr>
-          <w:rFonts w:asciiTheme="minorHAnsi" w:hAnsiTheme="minorHAnsi" w:cstheme="minorHAnsi"/>
-          <w:b/>
-          <w:bCs/>
-          <w:i/>
-          <w:iCs/>
-          <w:color w:val="70AD47" w:themeColor="accent6"/>
-          <w:u w:val="single"/>
-          <w:lang w:val="fr-FR"/>
-        </w:rPr>
-        <w:t>Organisation de l’</w:t>
-      </w:r>
-      <w:r>
-        <w:rPr>
-          <w:rFonts w:asciiTheme="minorHAnsi" w:hAnsiTheme="minorHAnsi" w:cstheme="minorHAnsi"/>
-          <w:b/>
-          <w:bCs/>
-          <w:i/>
-          <w:iCs/>
-          <w:color w:val="70AD47" w:themeColor="accent6"/>
-          <w:u w:val="single"/>
-          <w:lang w:val="fr-FR"/>
-        </w:rPr>
-        <w:t>hôpital</w:t>
-      </w:r>
-      <w:r>
-        <w:rPr>
-          <w:rFonts w:asciiTheme="minorHAnsi" w:hAnsiTheme="minorHAnsi" w:cstheme="minorHAnsi"/>
-          <w:b/>
-          <w:bCs/>
-          <w:i/>
-          <w:iCs/>
-          <w:color w:val="70AD47" w:themeColor="accent6"/>
-          <w:u w:val="single"/>
-          <w:lang w:val="fr-FR"/>
-        </w:rPr>
-        <w:t xml:space="preserve"> :</w:t>
-      </w:r>
-      <w:r>
-        <w:rPr>
-          <w:rFonts w:asciiTheme="minorHAnsi" w:hAnsiTheme="minorHAnsi" w:cstheme="minorHAnsi"/>
-          <w:color w:val="70AD47" w:themeColor="accent6"/>
-          <w:lang w:val="fr-FR"/>
-        </w:rPr>
-        <w:t xml:space="preserve"> </w:t>
-      </w:r>
-      <w:bookmarkStart w:id="15" w:name="_Hlk86773792"/>
-      <w:r>
-        <w:rPr>
-          <w:rFonts w:asciiTheme="minorHAnsi" w:hAnsiTheme="minorHAnsi" w:cstheme="minorHAnsi"/>
-          <w:color w:val="70AD47" w:themeColor="accent6"/>
-          <w:lang w:val="fr-FR"/>
-        </w:rPr>
-        <w:t>Plateforme web pour :</w:t>
-      </w:r>
-    </w:p>
-    <w:p>
-      <w:pPr>
-        <w:pStyle w:val="NormalWeb"/>
-        <w:spacing w:before="240" w:beforeAutospacing="0" w:after="240" w:afterAutospacing="0" w:line="276" w:lineRule="auto"/>
-        <w:ind w:hanging="360"/>
-        <w:jc w:val="both"/>
-        <w:rPr>
-          <w:rFonts w:asciiTheme="minorHAnsi" w:hAnsiTheme="minorHAnsi" w:cstheme="minorHAnsi"/>
-          <w:color w:val="70AD47" w:themeColor="accent6"/>
-          <w:lang w:val="fr-FR"/>
-        </w:rPr>
-      </w:pPr>
-      <w:r>
-        <w:rPr>
-          <w:rFonts w:asciiTheme="minorHAnsi" w:hAnsiTheme="minorHAnsi" w:cstheme="minorHAnsi"/>
-          <w:color w:val="70AD47" w:themeColor="accent6"/>
-          <w:lang w:val="fr-FR"/>
-        </w:rPr>
-        <w:t>-          La consultation des dossiers médicaux des patients (précédentes visites, état au jour le jour)</w:t>
-      </w:r>
-    </w:p>
-    <w:p>
-      <w:pPr>
-        <w:pStyle w:val="NormalWeb"/>
-        <w:spacing w:before="240" w:beforeAutospacing="0" w:after="240" w:afterAutospacing="0" w:line="276" w:lineRule="auto"/>
-        <w:ind w:hanging="360"/>
-        <w:jc w:val="both"/>
-        <w:rPr>
-          <w:rFonts w:asciiTheme="minorHAnsi" w:hAnsiTheme="minorHAnsi" w:cstheme="minorHAnsi"/>
-          <w:color w:val="70AD47" w:themeColor="accent6"/>
-          <w:lang w:val="fr-FR"/>
-        </w:rPr>
-      </w:pPr>
-      <w:r>
-        <w:rPr>
-          <w:rFonts w:asciiTheme="minorHAnsi" w:hAnsiTheme="minorHAnsi" w:cstheme="minorHAnsi"/>
-          <w:color w:val="70AD47" w:themeColor="accent6"/>
-          <w:lang w:val="fr-FR"/>
-        </w:rPr>
-        <w:t>-          L’organisation des soins (prescription pendant l’hospitalisation, demandes d’examens)</w:t>
-      </w:r>
-    </w:p>
-    <w:p>
-      <w:pPr>
-        <w:pStyle w:val="NormalWeb"/>
-        <w:spacing w:before="240" w:beforeAutospacing="0" w:after="240" w:afterAutospacing="0" w:line="276" w:lineRule="auto"/>
-        <w:ind w:hanging="360"/>
-        <w:jc w:val="both"/>
-        <w:rPr>
-          <w:rFonts w:asciiTheme="minorHAnsi" w:hAnsiTheme="minorHAnsi" w:cstheme="minorHAnsi"/>
-          <w:color w:val="70AD47" w:themeColor="accent6"/>
-          <w:lang w:val="fr-FR"/>
-        </w:rPr>
-      </w:pPr>
-      <w:r>
-        <w:rPr>
-          <w:rFonts w:asciiTheme="minorHAnsi" w:hAnsiTheme="minorHAnsi" w:cstheme="minorHAnsi"/>
-          <w:color w:val="70AD47" w:themeColor="accent6"/>
-          <w:lang w:val="fr-FR"/>
-        </w:rPr>
-        <w:t>-          Les courriers adressés aux autres médecins des patients (dictés via dictaphone puis tapés et envoyés par la secrétaire)</w:t>
-      </w:r>
-    </w:p>
-    <w:bookmarkEnd w:id="15"/>
-    <w:p>
-      <w:pPr>
-        <w:pStyle w:val="NormalWeb"/>
-        <w:spacing w:before="240" w:beforeAutospacing="0" w:after="240" w:afterAutospacing="0" w:line="276" w:lineRule="auto"/>
-        <w:ind w:left="360"/>
-        <w:jc w:val="both"/>
-        <w:rPr>
-          <w:rFonts w:asciiTheme="minorHAnsi" w:hAnsiTheme="minorHAnsi" w:cstheme="minorHAnsi"/>
-          <w:color w:val="70AD47" w:themeColor="accent6"/>
-          <w:lang w:val="fr-FR"/>
-        </w:rPr>
-      </w:pPr>
-      <w:r>
-        <w:rPr>
-          <w:rFonts w:asciiTheme="minorHAnsi" w:hAnsiTheme="minorHAnsi" w:cstheme="minorHAnsi"/>
-          <w:color w:val="70AD47" w:themeColor="accent6"/>
-          <w:lang w:val="fr-FR"/>
-        </w:rPr>
-        <w:t>Nombreux téléphones pour joindre chaque service rapidement</w:t>
-      </w:r>
-    </w:p>
-    <w:p>
-      <w:pPr>
-        <w:pStyle w:val="NormalWeb"/>
-        <w:spacing w:before="240" w:beforeAutospacing="0" w:after="240" w:afterAutospacing="0" w:line="276" w:lineRule="auto"/>
-        <w:jc w:val="both"/>
-        <w:rPr>
-          <w:rFonts w:asciiTheme="minorHAnsi" w:hAnsiTheme="minorHAnsi" w:cstheme="minorHAnsi"/>
-          <w:lang w:val="fr-FR"/>
-        </w:rPr>
-      </w:pPr>
-      <w:r>
-        <w:rPr>
-          <w:rFonts w:asciiTheme="minorHAnsi" w:hAnsiTheme="minorHAnsi" w:cstheme="minorHAnsi"/>
-          <w:color w:val="000000"/>
-          <w:lang w:val="fr-FR"/>
-        </w:rPr>
-        <w:t> </w:t>
-      </w:r>
-    </w:p>
-    <w:p>
-      <w:pPr>
-        <w:pStyle w:val="NormalWeb"/>
-        <w:spacing w:before="240" w:beforeAutospacing="0" w:after="240" w:afterAutospacing="0" w:line="276" w:lineRule="auto"/>
-        <w:jc w:val="both"/>
-        <w:rPr>
-          <w:rFonts w:asciiTheme="minorHAnsi" w:hAnsiTheme="minorHAnsi" w:cstheme="minorHAnsi"/>
-          <w:lang w:val="fr-FR"/>
-        </w:rPr>
-      </w:pPr>
-      <w:r>
-        <w:rPr>
-          <w:rFonts w:asciiTheme="minorHAnsi" w:hAnsiTheme="minorHAnsi" w:cstheme="minorHAnsi"/>
-          <w:b/>
-          <w:bCs/>
-          <w:i/>
-          <w:iCs/>
-          <w:color w:val="000000"/>
-          <w:u w:val="single"/>
-          <w:lang w:val="fr-FR"/>
-        </w:rPr>
-        <w:t>Ponction lombaire :</w:t>
-      </w:r>
-    </w:p>
-    <w:p>
-      <w:pPr>
-        <w:pStyle w:val="NormalWeb"/>
-        <w:spacing w:before="240" w:beforeAutospacing="0" w:after="240" w:afterAutospacing="0" w:line="276" w:lineRule="auto"/>
-        <w:jc w:val="both"/>
-        <w:rPr>
-          <w:rFonts w:asciiTheme="minorHAnsi" w:hAnsiTheme="minorHAnsi" w:cstheme="minorHAnsi"/>
-          <w:lang w:val="fr-FR"/>
-        </w:rPr>
-      </w:pPr>
-      <w:r>
-        <w:rPr>
-          <w:rFonts w:asciiTheme="minorHAnsi" w:hAnsiTheme="minorHAnsi" w:cstheme="minorHAnsi"/>
-          <w:color w:val="000000"/>
-          <w:lang w:val="fr-FR"/>
-        </w:rPr>
-        <w:t>La ponction lombaire est un acte qui consiste à introduire une fine aiguille entre deux vertèbres du bas du dos pour prélever du liquide céphalorachidien. Prescrit pour diagnostiquer ou pour soigner certaines maladies</w:t>
-      </w:r>
-      <w:r>
-        <w:rPr>
-          <w:rFonts w:asciiTheme="minorHAnsi" w:hAnsiTheme="minorHAnsi" w:cstheme="minorHAnsi"/>
-          <w:color w:val="000000"/>
-          <w:lang w:val="fr-FR"/>
-        </w:rPr>
-        <w:t>.</w:t>
-      </w:r>
-    </w:p>
-    <w:p>
-      <w:pPr>
-        <w:pStyle w:val="NormalWeb"/>
-        <w:spacing w:before="240" w:beforeAutospacing="0" w:after="240" w:afterAutospacing="0" w:line="276" w:lineRule="auto"/>
-        <w:jc w:val="both"/>
-        <w:rPr>
-          <w:rFonts w:asciiTheme="minorHAnsi" w:hAnsiTheme="minorHAnsi" w:cstheme="minorHAnsi"/>
-          <w:lang w:val="fr-FR"/>
-        </w:rPr>
-      </w:pPr>
-      <w:r>
-        <w:rPr>
-          <w:rFonts w:asciiTheme="minorHAnsi" w:hAnsiTheme="minorHAnsi" w:cstheme="minorHAnsi"/>
-          <w:color w:val="000000"/>
-          <w:lang w:val="fr-FR"/>
-        </w:rPr>
-        <w:t>J’ai assisté à plusieurs ponctions lombaires, acte technique et pouvant être dangereux si mal réalisé.</w:t>
-      </w:r>
-    </w:p>
-    <w:p>
-      <w:pPr>
-        <w:pStyle w:val="NormalWeb"/>
-        <w:spacing w:before="240" w:beforeAutospacing="0" w:after="240" w:afterAutospacing="0" w:line="276" w:lineRule="auto"/>
-        <w:jc w:val="both"/>
-        <w:rPr>
-          <w:rFonts w:asciiTheme="minorHAnsi" w:hAnsiTheme="minorHAnsi" w:cstheme="minorHAnsi"/>
-          <w:lang w:val="fr-FR"/>
-        </w:rPr>
-      </w:pPr>
-      <w:r>
-        <w:rPr>
-          <w:rFonts w:asciiTheme="minorHAnsi" w:hAnsiTheme="minorHAnsi" w:cstheme="minorHAnsi"/>
-          <w:color w:val="000000"/>
-          <w:u w:val="single"/>
-          <w:lang w:val="fr-FR"/>
-        </w:rPr>
-        <w:t>Exemples :</w:t>
-      </w:r>
-      <w:r>
-        <w:rPr>
-          <w:rFonts w:asciiTheme="minorHAnsi" w:hAnsiTheme="minorHAnsi" w:cstheme="minorHAnsi"/>
-          <w:color w:val="000000"/>
-          <w:lang w:val="fr-FR"/>
-        </w:rPr>
-        <w:t xml:space="preserve"> une ponction lombaire sur une jeune femme atteinte d’hypertension intracrânienne, lui causant des maux de tête et des problèmes de flou visuel. La PL a eu pour objectif d’évacuer une partie de son liquide céphalo-rachidien afin de faire baisser sa pression intracrânienne.</w:t>
-      </w:r>
-    </w:p>
-    <w:p>
-      <w:pPr>
-        <w:pStyle w:val="NormalWeb"/>
-        <w:spacing w:before="240" w:beforeAutospacing="0" w:after="240" w:afterAutospacing="0" w:line="276" w:lineRule="auto"/>
-        <w:jc w:val="both"/>
-        <w:rPr>
-          <w:rFonts w:asciiTheme="minorHAnsi" w:hAnsiTheme="minorHAnsi" w:cstheme="minorHAnsi"/>
-          <w:lang w:val="fr-FR"/>
-        </w:rPr>
-      </w:pPr>
-      <w:r>
-        <w:rPr>
-          <w:rFonts w:asciiTheme="minorHAnsi" w:hAnsiTheme="minorHAnsi" w:cstheme="minorHAnsi"/>
-          <w:color w:val="000000"/>
-          <w:lang w:val="fr-FR"/>
-        </w:rPr>
-        <w:t>D’autres ponctions pour analyses biochimiques et aide au diagnostic.</w:t>
-      </w:r>
-    </w:p>
-    <w:p>
-      <w:pPr>
-        <w:pStyle w:val="NormalWeb"/>
-        <w:spacing w:before="240" w:beforeAutospacing="0" w:after="240" w:afterAutospacing="0" w:line="276" w:lineRule="auto"/>
-        <w:jc w:val="both"/>
-        <w:rPr>
-          <w:rFonts w:asciiTheme="minorHAnsi" w:hAnsiTheme="minorHAnsi" w:cstheme="minorHAnsi"/>
-          <w:lang w:val="fr-FR"/>
-        </w:rPr>
-      </w:pPr>
-      <w:r>
-        <w:rPr>
-          <w:rFonts w:asciiTheme="minorHAnsi" w:hAnsiTheme="minorHAnsi" w:cstheme="minorHAnsi"/>
-          <w:color w:val="000000"/>
-          <w:lang w:val="fr-FR"/>
-        </w:rPr>
-        <w:t>Notamment une ponction lombaire compliquée à effectuer, sur une patiente prenant deux anticoagulants, augmentant de manière conséquente le risque d’hématome et par conséquent les autres risques liés à la ponction lombaire (céphalées, nausées…). Cette ponction a cependant été effectuée car le rapport bénéfice/risque était favorable.</w:t>
-      </w:r>
-    </w:p>
-    <w:p>
-      <w:pPr>
-        <w:pStyle w:val="NormalWeb"/>
-        <w:spacing w:before="240" w:beforeAutospacing="0" w:after="240" w:afterAutospacing="0" w:line="276" w:lineRule="auto"/>
-        <w:jc w:val="both"/>
-        <w:rPr>
-          <w:rFonts w:asciiTheme="minorHAnsi" w:hAnsiTheme="minorHAnsi" w:cstheme="minorHAnsi"/>
-          <w:lang w:val="fr-FR"/>
-        </w:rPr>
-      </w:pPr>
-      <w:r>
-        <w:rPr>
-          <w:rFonts w:asciiTheme="minorHAnsi" w:hAnsiTheme="minorHAnsi" w:cstheme="minorHAnsi"/>
-          <w:color w:val="000000"/>
-          <w:lang w:val="fr-FR"/>
-        </w:rPr>
-        <w:lastRenderedPageBreak/>
-        <w:t> </w:t>
-      </w:r>
-    </w:p>
-    <w:p>
-      <w:pPr>
-        <w:pStyle w:val="NormalWeb"/>
-        <w:spacing w:before="240" w:beforeAutospacing="0" w:after="240" w:afterAutospacing="0" w:line="276" w:lineRule="auto"/>
-        <w:jc w:val="both"/>
-        <w:rPr>
-          <w:rFonts w:asciiTheme="minorHAnsi" w:hAnsiTheme="minorHAnsi" w:cstheme="minorHAnsi"/>
-          <w:lang w:val="fr-FR"/>
-        </w:rPr>
-      </w:pPr>
-      <w:r>
-        <w:rPr>
-          <w:rFonts w:asciiTheme="minorHAnsi" w:hAnsiTheme="minorHAnsi" w:cstheme="minorHAnsi"/>
-          <w:color w:val="000000"/>
-          <w:lang w:val="fr-FR"/>
-        </w:rPr>
-        <w:t> </w:t>
-      </w:r>
-    </w:p>
-    <w:p>
-      <w:pPr>
-        <w:pStyle w:val="NormalWeb"/>
-        <w:spacing w:before="240" w:beforeAutospacing="0" w:after="240" w:afterAutospacing="0" w:line="276" w:lineRule="auto"/>
-        <w:jc w:val="both"/>
-        <w:rPr>
-          <w:rFonts w:asciiTheme="minorHAnsi" w:hAnsiTheme="minorHAnsi" w:cstheme="minorHAnsi"/>
-          <w:lang w:val="fr-FR"/>
-        </w:rPr>
-      </w:pPr>
-      <w:r>
-        <w:rPr>
-          <w:rFonts w:asciiTheme="minorHAnsi" w:hAnsiTheme="minorHAnsi" w:cstheme="minorHAnsi"/>
-          <w:b/>
-          <w:bCs/>
-          <w:i/>
-          <w:iCs/>
-          <w:color w:val="000000"/>
-          <w:u w:val="single"/>
-          <w:lang w:val="fr-FR"/>
-        </w:rPr>
-        <w:t>Patients rencontrés :</w:t>
-      </w:r>
-    </w:p>
-    <w:p>
-      <w:pPr>
-        <w:pStyle w:val="NormalWeb"/>
-        <w:spacing w:before="240" w:beforeAutospacing="0" w:after="240" w:afterAutospacing="0" w:line="276" w:lineRule="auto"/>
-        <w:jc w:val="both"/>
-        <w:rPr>
-          <w:rFonts w:asciiTheme="minorHAnsi" w:hAnsiTheme="minorHAnsi" w:cstheme="minorHAnsi"/>
-          <w:lang w:val="fr-FR"/>
-        </w:rPr>
-      </w:pPr>
-      <w:r>
-        <w:rPr>
-          <w:rFonts w:asciiTheme="minorHAnsi" w:hAnsiTheme="minorHAnsi" w:cstheme="minorHAnsi"/>
-          <w:color w:val="000000"/>
-          <w:lang w:val="fr-FR"/>
-        </w:rPr>
-        <w:t>Consultation en ambulatoire : Une dame dont la tête tombe en avant lorsqu’elle est fatiguée et souffrant de douleurs partant du milieu du dos et allant jusqu’au cou : « comme un torticolis ». Fort essoufflement à l’effort, lenteur dans ses activités. Cette patiente présentait un antécédent de carcinome (cancer) de l’endomètre datant de 2016 ainsi qu’une arthrose. Le Dr. Minier a évoqué une myasthénie, maladie auto-immune, se caractérise par la production d'anticorps anti-récepteur de l'acétylcholine, et lui a par conséquent proposé un traitement inhibiteur de l'acétylcholinestérase.</w:t>
-      </w:r>
-    </w:p>
-    <w:p>
-      <w:pPr>
-        <w:pStyle w:val="NormalWeb"/>
-        <w:spacing w:before="240" w:beforeAutospacing="0" w:after="240" w:afterAutospacing="0" w:line="276" w:lineRule="auto"/>
-        <w:jc w:val="both"/>
-        <w:rPr>
-          <w:rFonts w:asciiTheme="minorHAnsi" w:hAnsiTheme="minorHAnsi" w:cstheme="minorHAnsi"/>
-          <w:lang w:val="fr-FR"/>
-        </w:rPr>
-      </w:pPr>
-      <w:r>
-        <w:rPr>
-          <w:rFonts w:asciiTheme="minorHAnsi" w:hAnsiTheme="minorHAnsi" w:cstheme="minorHAnsi"/>
-          <w:color w:val="000000"/>
-          <w:lang w:val="fr-FR"/>
-        </w:rPr>
-        <w:t> </w:t>
-      </w:r>
-    </w:p>
-    <w:p>
-      <w:pPr>
-        <w:pStyle w:val="NormalWeb"/>
-        <w:spacing w:before="240" w:beforeAutospacing="0" w:after="240" w:afterAutospacing="0" w:line="276" w:lineRule="auto"/>
-        <w:jc w:val="both"/>
-        <w:rPr>
-          <w:rFonts w:asciiTheme="minorHAnsi" w:hAnsiTheme="minorHAnsi" w:cstheme="minorHAnsi"/>
           <w:color w:val="70AD47" w:themeColor="accent6"/>
           <w:lang w:val="fr-FR"/>
         </w:rPr>
@@ -2003,7 +2033,7 @@
         </w:rPr>
         <w:t xml:space="preserve">J’ai également rencontré pendant mon stage quelques patients atteints de « maladie du spectre des anticorps anti-MOG », une </w:t>
       </w:r>
-      <w:bookmarkStart w:id="16" w:name="_Hlk86681422"/>
+      <w:bookmarkStart w:id="18" w:name="_Hlk86681422"/>
       <w:r>
         <w:rPr>
           <w:rFonts w:asciiTheme="minorHAnsi" w:hAnsiTheme="minorHAnsi" w:cstheme="minorHAnsi"/>
@@ -2033,7 +2063,7 @@
         <w:t>Cette maladie fait partie du spectre de la neuromyélite optique, maladie auto-immune rare démyélinisante du système nerveux central. Celle-ci détruit donc progressivement la gaine de myéline entourant les axones, empêchant ainsi les messages nerveux de se transmettre correctement.</w:t>
       </w:r>
     </w:p>
-    <w:bookmarkEnd w:id="16"/>
+    <w:bookmarkEnd w:id="18"/>
     <w:p>
       <w:pPr>
         <w:pStyle w:val="NormalWeb"/>
@@ -2053,7 +2083,7 @@
         </w:rPr>
         <w:t xml:space="preserve">Ces maladies n’ont pas encore de traitement à long-terme, </w:t>
       </w:r>
-      <w:bookmarkStart w:id="17" w:name="_Hlk86681543"/>
+      <w:bookmarkStart w:id="19" w:name="_Hlk86681543"/>
       <w:r>
         <w:rPr>
           <w:rFonts w:asciiTheme="minorHAnsi" w:hAnsiTheme="minorHAnsi" w:cstheme="minorHAnsi"/>
@@ -2062,7 +2092,7 @@
         </w:rPr>
         <w:t>bien qu’une corticothérapie lors des phases de poussée permette de soulager le patient. Si la corticothérapie n’a pas l’effet escompté, une thérapie par échange plasmatique peut être mis en place, dans le but de purifier le sang de ses agents toxiques.</w:t>
       </w:r>
-      <w:bookmarkEnd w:id="17"/>
+      <w:bookmarkEnd w:id="19"/>
     </w:p>
     <w:p>
       <w:pPr>
@@ -3472,13 +3502,13 @@
     <w:name w:val="Normal"/>
     <w:qFormat/>
   </w:style>
-  <w:style w:type="character" w:default="1" w:styleId="DefaultParagraphFont">
+  <w:style w:type="character" w:default="1" w:styleId="Policepardfaut">
     <w:name w:val="Default Paragraph Font"/>
     <w:uiPriority w:val="1"/>
     <w:semiHidden/>
     <w:unhideWhenUsed/>
   </w:style>
-  <w:style w:type="table" w:default="1" w:styleId="TableNormal">
+  <w:style w:type="table" w:default="1" w:styleId="TableauNormal">
     <w:name w:val="Normal Table"/>
     <w:uiPriority w:val="99"/>
     <w:semiHidden/>
@@ -3493,13 +3523,13 @@
       </w:tblCellMar>
     </w:tblPr>
   </w:style>
-  <w:style w:type="numbering" w:default="1" w:styleId="NoList">
+  <w:style w:type="numbering" w:default="1" w:styleId="Aucuneliste">
     <w:name w:val="No List"/>
     <w:uiPriority w:val="99"/>
     <w:semiHidden/>
     <w:unhideWhenUsed/>
   </w:style>
-  <w:style w:type="paragraph" w:styleId="ListParagraph">
+  <w:style w:type="paragraph" w:styleId="Paragraphedeliste">
     <w:name w:val="List Paragraph"/>
     <w:basedOn w:val="Normal"/>
     <w:uiPriority w:val="34"/>
@@ -3528,7 +3558,7 @@
   </w:style>
   <w:style w:type="character" w:customStyle="1" w:styleId="glossary-def">
     <w:name w:val="glossary-def"/>
-    <w:basedOn w:val="DefaultParagraphFont"/>
+    <w:basedOn w:val="Policepardfaut"/>
     <w:rsid w:val="00966894"/>
   </w:style>
 </w:styles>

</xml_diff>

<commit_message>
améliorations, reste conclusion et remerciements
</commit_message>
<xml_diff>
--- a/Notes rapport de stage neurologie.docx
+++ b/Notes rapport de stage neurologie.docx
@@ -1365,14 +1365,14 @@
         <w:jc w:val="both"/>
         <w:rPr>
           <w:rFonts w:asciiTheme="minorHAnsi" w:hAnsiTheme="minorHAnsi" w:cstheme="minorHAnsi"/>
-          <w:color w:val="FF0000"/>
-          <w:lang w:val="fr-FR"/>
-        </w:rPr>
-      </w:pPr>
-      <w:r>
-        <w:rPr>
-          <w:rFonts w:asciiTheme="minorHAnsi" w:hAnsiTheme="minorHAnsi" w:cstheme="minorHAnsi"/>
-          <w:color w:val="FF0000"/>
+          <w:color w:val="70AD47" w:themeColor="accent6"/>
+          <w:lang w:val="fr-FR"/>
+        </w:rPr>
+      </w:pPr>
+      <w:r>
+        <w:rPr>
+          <w:rFonts w:asciiTheme="minorHAnsi" w:hAnsiTheme="minorHAnsi" w:cstheme="minorHAnsi"/>
+          <w:color w:val="70AD47" w:themeColor="accent6"/>
           <w:lang w:val="fr-FR"/>
         </w:rPr>
         <w:t>Il passe beaucoup de temps à remplir des papiers (ordonnances, courriers de sortie, compte-rendu d’hospitalisation, ajustement des prescriptions, demandes d’examens).</w:t>
@@ -1385,14 +1385,14 @@
         <w:jc w:val="both"/>
         <w:rPr>
           <w:rFonts w:asciiTheme="minorHAnsi" w:hAnsiTheme="minorHAnsi" w:cstheme="minorHAnsi"/>
-          <w:color w:val="FF0000"/>
-          <w:lang w:val="fr-FR"/>
-        </w:rPr>
-      </w:pPr>
-      <w:r>
-        <w:rPr>
-          <w:rFonts w:asciiTheme="minorHAnsi" w:hAnsiTheme="minorHAnsi" w:cstheme="minorHAnsi"/>
-          <w:color w:val="FF0000"/>
+          <w:color w:val="70AD47" w:themeColor="accent6"/>
+          <w:lang w:val="fr-FR"/>
+        </w:rPr>
+      </w:pPr>
+      <w:r>
+        <w:rPr>
+          <w:rFonts w:asciiTheme="minorHAnsi" w:hAnsiTheme="minorHAnsi" w:cstheme="minorHAnsi"/>
+          <w:color w:val="70AD47" w:themeColor="accent6"/>
           <w:lang w:val="fr-FR"/>
         </w:rPr>
         <w:t>Une journée type pour lui se décompose en :</w:t>
@@ -1406,14 +1406,14 @@
         <w:jc w:val="both"/>
         <w:rPr>
           <w:rFonts w:asciiTheme="minorHAnsi" w:hAnsiTheme="minorHAnsi" w:cstheme="minorHAnsi"/>
-          <w:color w:val="FF0000"/>
-          <w:lang w:val="fr-FR"/>
-        </w:rPr>
-      </w:pPr>
-      <w:r>
-        <w:rPr>
-          <w:rFonts w:asciiTheme="minorHAnsi" w:hAnsiTheme="minorHAnsi" w:cstheme="minorHAnsi"/>
-          <w:color w:val="FF0000"/>
+          <w:color w:val="70AD47" w:themeColor="accent6"/>
+          <w:lang w:val="fr-FR"/>
+        </w:rPr>
+      </w:pPr>
+      <w:r>
+        <w:rPr>
+          <w:rFonts w:asciiTheme="minorHAnsi" w:hAnsiTheme="minorHAnsi" w:cstheme="minorHAnsi"/>
+          <w:color w:val="70AD47" w:themeColor="accent6"/>
           <w:lang w:val="fr-FR"/>
         </w:rPr>
         <w:t>-          Réunion de transmission des informations de la nuit, discussion de l’état des patients et de leur devenir</w:t>
@@ -1427,14 +1427,14 @@
         <w:jc w:val="both"/>
         <w:rPr>
           <w:rFonts w:asciiTheme="minorHAnsi" w:hAnsiTheme="minorHAnsi" w:cstheme="minorHAnsi"/>
-          <w:color w:val="FF0000"/>
-          <w:lang w:val="fr-FR"/>
-        </w:rPr>
-      </w:pPr>
-      <w:r>
-        <w:rPr>
-          <w:rFonts w:asciiTheme="minorHAnsi" w:hAnsiTheme="minorHAnsi" w:cstheme="minorHAnsi"/>
-          <w:color w:val="FF0000"/>
+          <w:color w:val="70AD47" w:themeColor="accent6"/>
+          <w:lang w:val="fr-FR"/>
+        </w:rPr>
+      </w:pPr>
+      <w:r>
+        <w:rPr>
+          <w:rFonts w:asciiTheme="minorHAnsi" w:hAnsiTheme="minorHAnsi" w:cstheme="minorHAnsi"/>
+          <w:color w:val="70AD47" w:themeColor="accent6"/>
           <w:lang w:val="fr-FR"/>
         </w:rPr>
         <w:t>-          Visite de contrôle de chaque patient</w:t>
@@ -1448,14 +1448,14 @@
         <w:jc w:val="both"/>
         <w:rPr>
           <w:rFonts w:asciiTheme="minorHAnsi" w:hAnsiTheme="minorHAnsi" w:cstheme="minorHAnsi"/>
-          <w:color w:val="FF0000"/>
-          <w:lang w:val="fr-FR"/>
-        </w:rPr>
-      </w:pPr>
-      <w:r>
-        <w:rPr>
-          <w:rFonts w:asciiTheme="minorHAnsi" w:hAnsiTheme="minorHAnsi" w:cstheme="minorHAnsi"/>
-          <w:color w:val="FF0000"/>
+          <w:color w:val="70AD47" w:themeColor="accent6"/>
+          <w:lang w:val="fr-FR"/>
+        </w:rPr>
+      </w:pPr>
+      <w:r>
+        <w:rPr>
+          <w:rFonts w:asciiTheme="minorHAnsi" w:hAnsiTheme="minorHAnsi" w:cstheme="minorHAnsi"/>
+          <w:color w:val="70AD47" w:themeColor="accent6"/>
           <w:lang w:val="fr-FR"/>
         </w:rPr>
         <w:t>-          Demandes d’examens, modifications traitements, différents courriers</w:t>
@@ -1468,14 +1468,14 @@
         <w:jc w:val="both"/>
         <w:rPr>
           <w:rFonts w:asciiTheme="minorHAnsi" w:hAnsiTheme="minorHAnsi" w:cstheme="minorHAnsi"/>
-          <w:color w:val="FF0000"/>
-          <w:lang w:val="fr-FR"/>
-        </w:rPr>
-      </w:pPr>
-      <w:r>
-        <w:rPr>
-          <w:rFonts w:asciiTheme="minorHAnsi" w:hAnsiTheme="minorHAnsi" w:cstheme="minorHAnsi"/>
-          <w:color w:val="FF0000"/>
+          <w:color w:val="70AD47" w:themeColor="accent6"/>
+          <w:lang w:val="fr-FR"/>
+        </w:rPr>
+      </w:pPr>
+      <w:r>
+        <w:rPr>
+          <w:rFonts w:asciiTheme="minorHAnsi" w:hAnsiTheme="minorHAnsi" w:cstheme="minorHAnsi"/>
+          <w:color w:val="70AD47" w:themeColor="accent6"/>
           <w:lang w:val="fr-FR"/>
         </w:rPr>
         <w:t> </w:t>
@@ -1870,9 +1870,19 @@
           <w:color w:val="FF0000"/>
           <w:lang w:val="fr-FR"/>
         </w:rPr>
-        <w:t xml:space="preserve"> une ponction lombaire sur une jeune femme atteinte d’hypertension intracrânienne, lui causant des maux de tête et des problèmes de flou visuel. La PL a eu pour objectif d’évacuer une partie de son liquide céphalo-rachidien afin de faire baisser sa pression intracrânienne.</w:t>
-      </w:r>
-    </w:p>
+        <w:t xml:space="preserve"> </w:t>
+      </w:r>
+      <w:bookmarkStart w:id="18" w:name="_Hlk86870529"/>
+      <w:r>
+        <w:rPr>
+          <w:rFonts w:asciiTheme="minorHAnsi" w:hAnsiTheme="minorHAnsi" w:cstheme="minorHAnsi"/>
+          <w:color w:val="FF0000"/>
+          <w:lang w:val="fr-FR"/>
+        </w:rPr>
+        <w:t>une ponction lombaire sur une jeune femme atteinte d’hypertension intracrânienne, lui causant des maux de tête et des problèmes de flou visuel. La PL a eu pour objectif d’évacuer une partie de son liquide céphalo-rachidien afin de faire baisser sa pression intracrânienne.</w:t>
+      </w:r>
+    </w:p>
+    <w:bookmarkEnd w:id="18"/>
     <w:p>
       <w:pPr>
         <w:pStyle w:val="NormalWeb"/>
@@ -2033,7 +2043,7 @@
         </w:rPr>
         <w:t xml:space="preserve">J’ai également rencontré pendant mon stage quelques patients atteints de « maladie du spectre des anticorps anti-MOG », une </w:t>
       </w:r>
-      <w:bookmarkStart w:id="18" w:name="_Hlk86681422"/>
+      <w:bookmarkStart w:id="19" w:name="_Hlk86681422"/>
       <w:r>
         <w:rPr>
           <w:rFonts w:asciiTheme="minorHAnsi" w:hAnsiTheme="minorHAnsi" w:cstheme="minorHAnsi"/>
@@ -2063,7 +2073,7 @@
         <w:t>Cette maladie fait partie du spectre de la neuromyélite optique, maladie auto-immune rare démyélinisante du système nerveux central. Celle-ci détruit donc progressivement la gaine de myéline entourant les axones, empêchant ainsi les messages nerveux de se transmettre correctement.</w:t>
       </w:r>
     </w:p>
-    <w:bookmarkEnd w:id="18"/>
+    <w:bookmarkEnd w:id="19"/>
     <w:p>
       <w:pPr>
         <w:pStyle w:val="NormalWeb"/>
@@ -2083,7 +2093,7 @@
         </w:rPr>
         <w:t xml:space="preserve">Ces maladies n’ont pas encore de traitement à long-terme, </w:t>
       </w:r>
-      <w:bookmarkStart w:id="19" w:name="_Hlk86681543"/>
+      <w:bookmarkStart w:id="20" w:name="_Hlk86681543"/>
       <w:r>
         <w:rPr>
           <w:rFonts w:asciiTheme="minorHAnsi" w:hAnsiTheme="minorHAnsi" w:cstheme="minorHAnsi"/>
@@ -2092,7 +2102,7 @@
         </w:rPr>
         <w:t>bien qu’une corticothérapie lors des phases de poussée permette de soulager le patient. Si la corticothérapie n’a pas l’effet escompté, une thérapie par échange plasmatique peut être mis en place, dans le but de purifier le sang de ses agents toxiques.</w:t>
       </w:r>
-      <w:bookmarkEnd w:id="19"/>
+      <w:bookmarkEnd w:id="20"/>
     </w:p>
     <w:p>
       <w:pPr>

</xml_diff>